<commit_message>
seguimieto y correcciones Hu Notificaciones
</commit_message>
<xml_diff>
--- a/6- Ingenieria de producto/6.1 - Análisis/03- Historias de Usuario/Historias de Usuarios/HU-MID-NYA-001-Registar_Notificacionesy_Alertas.docx
+++ b/6- Ingenieria de producto/6.1 - Análisis/03- Historias de Usuario/Historias de Usuarios/HU-MID-NYA-001-Registar_Notificacionesy_Alertas.docx
@@ -1,6 +1,6 @@
 
 <file path=word/document.xml><?xml version="1.0" encoding="utf-8"?>
-<w:document xmlns:wpc="http://schemas.microsoft.com/office/word/2010/wordprocessingCanvas" xmlns:cx="http://schemas.microsoft.com/office/drawing/2014/chartex" xmlns:cx1="http://schemas.microsoft.com/office/drawing/2015/9/8/chartex" xmlns:cx2="http://schemas.microsoft.com/office/drawing/2015/10/21/chartex" xmlns:cx3="http://schemas.microsoft.com/office/drawing/2016/5/9/chartex" xmlns:cx4="http://schemas.microsoft.com/office/drawing/2016/5/10/chartex" xmlns:cx5="http://schemas.microsoft.com/office/drawing/2016/5/11/chartex" xmlns:cx6="http://schemas.microsoft.com/office/drawing/2016/5/12/chartex" xmlns:cx7="http://schemas.microsoft.com/office/drawing/2016/5/13/chartex" xmlns:cx8="http://schemas.microsoft.com/office/drawing/2016/5/14/chartex" xmlns:mc="http://schemas.openxmlformats.org/markup-compatibility/2006" xmlns:aink="http://schemas.microsoft.com/office/drawing/2016/ink" xmlns:am3d="http://schemas.microsoft.com/office/drawing/2017/model3d" xmlns:o="urn:schemas-microsoft-com:office:office" xmlns:r="http://schemas.openxmlformats.org/officeDocument/2006/relationships" xmlns:m="http://schemas.openxmlformats.org/officeDocument/2006/math" xmlns:v="urn:schemas-microsoft-com:vml" xmlns:wp14="http://schemas.microsoft.com/office/word/2010/wordprocessingDrawing" xmlns:wp="http://schemas.openxmlformats.org/drawingml/2006/wordprocessingDrawing" xmlns:w10="urn:schemas-microsoft-com:office:word" xmlns:w="http://schemas.openxmlformats.org/wordprocessingml/2006/main" xmlns:w14="http://schemas.microsoft.com/office/word/2010/wordml" xmlns:w15="http://schemas.microsoft.com/office/word/2012/wordml" xmlns:w16cex="http://schemas.microsoft.com/office/word/2018/wordml/cex" xmlns:w16cid="http://schemas.microsoft.com/office/word/2016/wordml/cid" xmlns:w16="http://schemas.microsoft.com/office/word/2018/wordml" xmlns:w16se="http://schemas.microsoft.com/office/word/2015/wordml/symex" xmlns:wpg="http://schemas.microsoft.com/office/word/2010/wordprocessingGroup" xmlns:wpi="http://schemas.microsoft.com/office/word/2010/wordprocessingInk" xmlns:wne="http://schemas.microsoft.com/office/word/2006/wordml" xmlns:wps="http://schemas.microsoft.com/office/word/2010/wordprocessingShape" mc:Ignorable="w14 w15 w16se w16cid w16 w16cex wp14">
+<w:document xmlns:wpc="http://schemas.microsoft.com/office/word/2010/wordprocessingCanvas" xmlns:cx="http://schemas.microsoft.com/office/drawing/2014/chartex" xmlns:cx1="http://schemas.microsoft.com/office/drawing/2015/9/8/chartex" xmlns:cx2="http://schemas.microsoft.com/office/drawing/2015/10/21/chartex" xmlns:cx3="http://schemas.microsoft.com/office/drawing/2016/5/9/chartex" xmlns:cx4="http://schemas.microsoft.com/office/drawing/2016/5/10/chartex" xmlns:cx5="http://schemas.microsoft.com/office/drawing/2016/5/11/chartex" xmlns:cx6="http://schemas.microsoft.com/office/drawing/2016/5/12/chartex" xmlns:cx7="http://schemas.microsoft.com/office/drawing/2016/5/13/chartex" xmlns:cx8="http://schemas.microsoft.com/office/drawing/2016/5/14/chartex" xmlns:mc="http://schemas.openxmlformats.org/markup-compatibility/2006" xmlns:aink="http://schemas.microsoft.com/office/drawing/2016/ink" xmlns:am3d="http://schemas.microsoft.com/office/drawing/2017/model3d" xmlns:o="urn:schemas-microsoft-com:office:office" xmlns:oel="http://schemas.microsoft.com/office/2019/extlst" xmlns:r="http://schemas.openxmlformats.org/officeDocument/2006/relationships" xmlns:m="http://schemas.openxmlformats.org/officeDocument/2006/math" xmlns:v="urn:schemas-microsoft-com:vml" xmlns:wp14="http://schemas.microsoft.com/office/word/2010/wordprocessingDrawing" xmlns:wp="http://schemas.openxmlformats.org/drawingml/2006/wordprocessingDrawing" xmlns:w10="urn:schemas-microsoft-com:office:word" xmlns:w="http://schemas.openxmlformats.org/wordprocessingml/2006/main" xmlns:w14="http://schemas.microsoft.com/office/word/2010/wordml" xmlns:w15="http://schemas.microsoft.com/office/word/2012/wordml" xmlns:w16cex="http://schemas.microsoft.com/office/word/2018/wordml/cex" xmlns:w16cid="http://schemas.microsoft.com/office/word/2016/wordml/cid" xmlns:w16="http://schemas.microsoft.com/office/word/2018/wordml" xmlns:w16du="http://schemas.microsoft.com/office/word/2023/wordml/word16du" xmlns:w16sdtdh="http://schemas.microsoft.com/office/word/2020/wordml/sdtdatahash" xmlns:w16se="http://schemas.microsoft.com/office/word/2015/wordml/symex" xmlns:wpg="http://schemas.microsoft.com/office/word/2010/wordprocessingGroup" xmlns:wpi="http://schemas.microsoft.com/office/word/2010/wordprocessingInk" xmlns:wne="http://schemas.microsoft.com/office/word/2006/wordml" xmlns:wps="http://schemas.microsoft.com/office/word/2010/wordprocessingShape" mc:Ignorable="w14 w15 w16se w16cid w16 w16cex w16sdtdh wp14">
   <w:body>
     <w:p>
       <w:pPr>
@@ -277,19 +277,19 @@
         <w:rPr>
           <w:rFonts w:cs="Arial"/>
         </w:rPr>
-        <w:t>El usuario con perfil autorizado ingresa los datos correspondientes a la “</w:t>
-      </w:r>
-      <w:r>
-        <w:rPr>
-          <w:rFonts w:cs="Arial"/>
-        </w:rPr>
-        <w:t>Notificaciones</w:t>
-      </w:r>
-      <w:r>
-        <w:rPr>
-          <w:rFonts w:cs="Arial"/>
-        </w:rPr>
-        <w:t>”, los cuales se detallan a continuació</w:t>
+        <w:t>El usuario con perfil autorizado ingresa</w:t>
+      </w:r>
+      <w:r>
+        <w:rPr>
+          <w:rFonts w:cs="Arial"/>
+        </w:rPr>
+        <w:t xml:space="preserve"> a la pestaña de “Notificaciones” previamente seleccionando la entidad que corresponda,</w:t>
+      </w:r>
+      <w:r>
+        <w:rPr>
+          <w:rFonts w:cs="Arial"/>
+        </w:rPr>
+        <w:t xml:space="preserve"> los cuales se detallan a continuació</w:t>
       </w:r>
       <w:r>
         <w:rPr>
@@ -429,7 +429,13 @@
         <w:rPr>
           <w:rFonts w:cs="Arial"/>
         </w:rPr>
-        <w:t>Al momento que el usuario con perfil autorizado selecciona la opción de “</w:t>
+        <w:t xml:space="preserve">Acciones del botón </w:t>
+      </w:r>
+      <w:r>
+        <w:rPr>
+          <w:rFonts w:cs="Arial"/>
+        </w:rPr>
+        <w:t>“</w:t>
       </w:r>
       <w:r>
         <w:rPr>
@@ -441,34 +447,78 @@
         <w:rPr>
           <w:rFonts w:cs="Arial"/>
         </w:rPr>
-        <w:t xml:space="preserve">” se generará en forma automática </w:t>
-      </w:r>
-      <w:r>
-        <w:rPr>
-          <w:rFonts w:cs="Arial"/>
-        </w:rPr>
-        <w:t>la notificación correspondiente.</w:t>
-      </w:r>
-    </w:p>
-    <w:p>
-      <w:pPr>
+        <w:t>”</w:t>
+      </w:r>
+      <w:r>
+        <w:rPr>
+          <w:rFonts w:cs="Arial"/>
+        </w:rPr>
+        <w:t>:</w:t>
+      </w:r>
+    </w:p>
+    <w:p>
+      <w:pPr>
+        <w:pStyle w:val="Prrafodelista"/>
+        <w:numPr>
+          <w:ilvl w:val="0"/>
+          <w:numId w:val="8"/>
+        </w:numPr>
         <w:spacing w:line="360" w:lineRule="auto"/>
-        <w:ind w:firstLine="0"/>
-        <w:rPr>
-          <w:rFonts w:cs="Arial"/>
-        </w:rPr>
-      </w:pPr>
-      <w:r>
-        <w:rPr>
-          <w:rFonts w:cs="Arial"/>
-        </w:rPr>
-        <w:t xml:space="preserve">El registro se guarda con la fecha actual del sistema como fecha y hora de </w:t>
-      </w:r>
-      <w:r>
-        <w:rPr>
-          <w:rFonts w:cs="Arial"/>
-        </w:rPr>
-        <w:t>registro</w:t>
+        <w:rPr>
+          <w:rFonts w:cs="Arial"/>
+        </w:rPr>
+      </w:pPr>
+      <w:r>
+        <w:rPr>
+          <w:rFonts w:cs="Arial"/>
+        </w:rPr>
+        <w:t>El sistema deberá buscar el mail (CIDI=Pestaña Datos Básicos/Datos domicilio/e-mail)</w:t>
+      </w:r>
+    </w:p>
+    <w:p>
+      <w:pPr>
+        <w:pStyle w:val="Prrafodelista"/>
+        <w:numPr>
+          <w:ilvl w:val="0"/>
+          <w:numId w:val="8"/>
+        </w:numPr>
+        <w:spacing w:line="360" w:lineRule="auto"/>
+        <w:rPr>
+          <w:rFonts w:cs="Arial"/>
+        </w:rPr>
+      </w:pPr>
+      <w:r>
+        <w:rPr>
+          <w:rFonts w:cs="Arial"/>
+        </w:rPr>
+        <w:t>Adjuntar al e-mail el asunto y la notificación escrita por el usuario.</w:t>
+      </w:r>
+    </w:p>
+    <w:p>
+      <w:pPr>
+        <w:spacing w:line="360" w:lineRule="auto"/>
+        <w:ind w:firstLine="0"/>
+        <w:rPr>
+          <w:rFonts w:cs="Arial"/>
+        </w:rPr>
+      </w:pPr>
+      <w:r>
+        <w:rPr>
+          <w:rFonts w:cs="Arial"/>
+        </w:rPr>
+        <w:t>El registro se guarda con la fecha</w:t>
+      </w:r>
+      <w:r>
+        <w:rPr>
+          <w:rFonts w:cs="Arial"/>
+        </w:rPr>
+        <w:t xml:space="preserve"> y hora</w:t>
+      </w:r>
+      <w:r>
+        <w:rPr>
+          <w:rFonts w:cs="Arial"/>
+        </w:rPr>
+        <w:t xml:space="preserve"> actual del sistema</w:t>
       </w:r>
       <w:r>
         <w:rPr>
@@ -500,18 +550,118 @@
         <w:ind w:firstLine="0"/>
         <w:rPr>
           <w:rFonts w:cs="Arial"/>
+        </w:rPr>
+      </w:pPr>
+      <w:r>
+        <w:rPr>
+          <w:rFonts w:cs="Arial"/>
+        </w:rPr>
+        <w:t>Alertas:</w:t>
+      </w:r>
+      <w:r>
+        <w:rPr>
+          <w:rFonts w:cs="Arial"/>
+        </w:rPr>
+        <w:t xml:space="preserve"> </w:t>
+      </w:r>
+    </w:p>
+    <w:p>
+      <w:pPr>
+        <w:pStyle w:val="Prrafodelista"/>
+        <w:numPr>
+          <w:ilvl w:val="0"/>
+          <w:numId w:val="8"/>
+        </w:numPr>
+        <w:rPr>
+          <w:rFonts w:cs="Arial"/>
+        </w:rPr>
+      </w:pPr>
+      <w:r>
+        <w:rPr>
+          <w:rFonts w:cs="Arial"/>
+        </w:rPr>
+        <w:t>Las Alertas informan al usuario con perfil autorizado las fechas próximas a vencer, para la presentación de documentación.</w:t>
+      </w:r>
+    </w:p>
+    <w:p>
+      <w:pPr>
+        <w:pStyle w:val="Prrafodelista"/>
+        <w:numPr>
+          <w:ilvl w:val="0"/>
+          <w:numId w:val="8"/>
+        </w:numPr>
+        <w:ind w:left="142" w:hanging="142"/>
+        <w:rPr>
+          <w:rFonts w:cs="Arial"/>
           <w:u w:val="single"/>
         </w:rPr>
       </w:pPr>
-    </w:p>
-    <w:p>
-      <w:pPr>
-        <w:ind w:firstLine="0"/>
-        <w:rPr>
-          <w:rFonts w:cs="Arial"/>
-          <w:u w:val="single"/>
-        </w:rPr>
-      </w:pPr>
+      <w:r>
+        <w:rPr>
+          <w:rFonts w:cs="Arial"/>
+        </w:rPr>
+        <w:t xml:space="preserve">     </w:t>
+      </w:r>
+      <w:r>
+        <w:rPr>
+          <w:rFonts w:cs="Arial"/>
+        </w:rPr>
+        <w:t xml:space="preserve">Las fechas que se avisarán al usuario con perfil autorizado se realizarán cinco (5) días </w:t>
+      </w:r>
+      <w:r>
+        <w:rPr>
+          <w:rFonts w:cs="Arial"/>
+        </w:rPr>
+        <w:t xml:space="preserve">   </w:t>
+      </w:r>
+      <w:r>
+        <w:rPr>
+          <w:rFonts w:cs="Arial"/>
+        </w:rPr>
+        <w:t>hábiles a</w:t>
+      </w:r>
+      <w:r>
+        <w:rPr>
+          <w:rFonts w:cs="Arial"/>
+        </w:rPr>
+        <w:t xml:space="preserve">ntes de la </w:t>
+      </w:r>
+      <w:r>
+        <w:rPr>
+          <w:rFonts w:cs="Arial"/>
+        </w:rPr>
+        <w:t>fecha de vencimiento</w:t>
+      </w:r>
+      <w:r>
+        <w:rPr>
+          <w:rFonts w:cs="Arial"/>
+        </w:rPr>
+        <w:t>;</w:t>
+      </w:r>
+      <w:r>
+        <w:rPr>
+          <w:rFonts w:cs="Arial"/>
+        </w:rPr>
+        <w:t xml:space="preserve"> informando </w:t>
+      </w:r>
+      <w:r>
+        <w:rPr>
+          <w:rFonts w:cs="Arial"/>
+        </w:rPr>
+        <w:t xml:space="preserve">mediante la notificación </w:t>
+      </w:r>
+      <w:r>
+        <w:rPr>
+          <w:rFonts w:cs="Arial"/>
+        </w:rPr>
+        <w:t xml:space="preserve">que documentación </w:t>
+      </w:r>
+      <w:r>
+        <w:rPr>
+          <w:rFonts w:cs="Arial"/>
+        </w:rPr>
+        <w:t xml:space="preserve">deberá presentar la entidad según determine la alerta. </w:t>
+      </w:r>
     </w:p>
     <w:p>
       <w:pPr>
@@ -740,7 +890,6 @@
               <w:rPr>
                 <w:rFonts w:ascii="Trebuchet MS" w:hAnsi="Trebuchet MS" w:cs="Arial"/>
               </w:rPr>
-              <w:lastRenderedPageBreak/>
               <w:t>Criterios de aceptación</w:t>
             </w:r>
           </w:p>
@@ -854,34 +1003,174 @@
               <w:spacing w:line="360" w:lineRule="auto"/>
               <w:ind w:left="424" w:hanging="283"/>
               <w:rPr>
-                <w:rFonts w:ascii="Arial" w:hAnsi="Arial" w:cs="Arial"/>
-                <w:color w:val="202124"/>
-                <w:shd w:val="clear" w:color="auto" w:fill="FFFFFF"/>
-              </w:rPr>
-            </w:pPr>
-            <w:r>
-              <w:rPr>
-                <w:rFonts w:ascii="Arial" w:hAnsi="Arial" w:cs="Arial"/>
-                <w:color w:val="202124"/>
-                <w:shd w:val="clear" w:color="auto" w:fill="FFFFFF"/>
-              </w:rPr>
-              <w:t xml:space="preserve">El sistema deberá validar la fecha de vencimiento de ultima constancia de vigencia, a los 5 </w:t>
-            </w:r>
-            <w:r>
-              <w:rPr>
-                <w:rFonts w:ascii="Arial" w:hAnsi="Arial" w:cs="Arial"/>
-                <w:color w:val="202124"/>
-                <w:shd w:val="clear" w:color="auto" w:fill="FFFFFF"/>
-              </w:rPr>
-              <w:t>días</w:t>
-            </w:r>
-            <w:r>
-              <w:rPr>
-                <w:rFonts w:ascii="Arial" w:hAnsi="Arial" w:cs="Arial"/>
-                <w:color w:val="202124"/>
-                <w:shd w:val="clear" w:color="auto" w:fill="FFFFFF"/>
-              </w:rPr>
-              <w:t xml:space="preserve"> previos al vencimiento y generar una alerta</w:t>
+                <w:rFonts w:cs="Arial"/>
+              </w:rPr>
+            </w:pPr>
+            <w:r>
+              <w:rPr>
+                <w:rFonts w:cs="Arial"/>
+              </w:rPr>
+              <w:t>El sistema deberá considerar las siguientes fechas de finde vigencia como alertas:</w:t>
+            </w:r>
+          </w:p>
+          <w:p>
+            <w:pPr>
+              <w:pStyle w:val="Prrafodelista"/>
+              <w:spacing w:line="360" w:lineRule="auto"/>
+              <w:ind w:left="424" w:firstLine="0"/>
+              <w:rPr>
+                <w:rFonts w:cs="Arial"/>
+              </w:rPr>
+            </w:pPr>
+            <w:r>
+              <w:rPr>
+                <w:rFonts w:cs="Arial"/>
+              </w:rPr>
+              <w:t xml:space="preserve">Datos Básicos: </w:t>
+            </w:r>
+          </w:p>
+          <w:p>
+            <w:pPr>
+              <w:pStyle w:val="Prrafodelista"/>
+              <w:spacing w:line="360" w:lineRule="auto"/>
+              <w:ind w:left="424" w:firstLine="0"/>
+              <w:rPr>
+                <w:rFonts w:cs="Arial"/>
+              </w:rPr>
+            </w:pPr>
+            <w:r>
+              <w:rPr>
+                <w:rFonts w:cs="Arial"/>
+              </w:rPr>
+              <w:t xml:space="preserve">   </w:t>
+            </w:r>
+            <w:r>
+              <w:rPr>
+                <w:rFonts w:cs="Arial"/>
+              </w:rPr>
+              <w:t xml:space="preserve">Fecha de próxima constancia de </w:t>
+            </w:r>
+            <w:r>
+              <w:rPr>
+                <w:rFonts w:cs="Arial"/>
+              </w:rPr>
+              <w:t>vigencia (INAES)</w:t>
+            </w:r>
+            <w:r>
+              <w:rPr>
+                <w:rFonts w:cs="Arial"/>
+              </w:rPr>
+              <w:t xml:space="preserve">, </w:t>
+            </w:r>
+          </w:p>
+          <w:p>
+            <w:pPr>
+              <w:pStyle w:val="Prrafodelista"/>
+              <w:spacing w:line="360" w:lineRule="auto"/>
+              <w:ind w:left="424" w:firstLine="0"/>
+              <w:rPr>
+                <w:rFonts w:cs="Arial"/>
+              </w:rPr>
+            </w:pPr>
+            <w:r>
+              <w:rPr>
+                <w:rFonts w:cs="Arial"/>
+              </w:rPr>
+              <w:t xml:space="preserve">   F</w:t>
+            </w:r>
+            <w:r>
+              <w:rPr>
+                <w:rFonts w:cs="Arial"/>
+              </w:rPr>
+              <w:t xml:space="preserve">echa próxima de vigencia de </w:t>
+            </w:r>
+            <w:r>
+              <w:rPr>
+                <w:rFonts w:cs="Arial"/>
+              </w:rPr>
+              <w:t>último</w:t>
+            </w:r>
+            <w:r>
+              <w:rPr>
+                <w:rFonts w:cs="Arial"/>
+              </w:rPr>
+              <w:t xml:space="preserve"> balance.</w:t>
+            </w:r>
+          </w:p>
+          <w:p>
+            <w:pPr>
+              <w:pStyle w:val="Prrafodelista"/>
+              <w:spacing w:line="360" w:lineRule="auto"/>
+              <w:ind w:left="424" w:firstLine="0"/>
+              <w:rPr>
+                <w:rFonts w:cs="Arial"/>
+              </w:rPr>
+            </w:pPr>
+            <w:r>
+              <w:rPr>
+                <w:rFonts w:cs="Arial"/>
+              </w:rPr>
+              <w:t xml:space="preserve">Datos de la Autoridad: </w:t>
+            </w:r>
+          </w:p>
+          <w:p>
+            <w:pPr>
+              <w:pStyle w:val="Prrafodelista"/>
+              <w:spacing w:line="360" w:lineRule="auto"/>
+              <w:ind w:left="424" w:firstLine="0"/>
+              <w:rPr>
+                <w:rFonts w:cs="Arial"/>
+              </w:rPr>
+            </w:pPr>
+            <w:r>
+              <w:rPr>
+                <w:rFonts w:cs="Arial"/>
+              </w:rPr>
+              <w:t xml:space="preserve">   </w:t>
+            </w:r>
+            <w:r>
+              <w:rPr>
+                <w:rFonts w:cs="Arial"/>
+              </w:rPr>
+              <w:t>Fecha próxima de fin de mandato.</w:t>
+            </w:r>
+          </w:p>
+          <w:p>
+            <w:pPr>
+              <w:pStyle w:val="Prrafodelista"/>
+              <w:spacing w:line="360" w:lineRule="auto"/>
+              <w:ind w:left="424" w:firstLine="0"/>
+              <w:rPr>
+                <w:rFonts w:cs="Arial"/>
+              </w:rPr>
+            </w:pPr>
+            <w:r>
+              <w:rPr>
+                <w:rFonts w:cs="Arial"/>
+              </w:rPr>
+              <w:t xml:space="preserve">Datos del apoderado: </w:t>
+            </w:r>
+          </w:p>
+          <w:p>
+            <w:pPr>
+              <w:pStyle w:val="Prrafodelista"/>
+              <w:spacing w:line="360" w:lineRule="auto"/>
+              <w:ind w:left="424" w:firstLine="0"/>
+              <w:rPr>
+                <w:rFonts w:cs="Arial"/>
+              </w:rPr>
+            </w:pPr>
+            <w:r>
+              <w:rPr>
+                <w:rFonts w:cs="Arial"/>
+              </w:rPr>
+              <w:t xml:space="preserve">   </w:t>
+            </w:r>
+            <w:r>
+              <w:rPr>
+                <w:rFonts w:cs="Arial"/>
+              </w:rPr>
+              <w:t>Fecha próxima de fin de mandato.</w:t>
             </w:r>
           </w:p>
         </w:tc>
@@ -919,32 +1208,13 @@
               <w:rPr>
                 <w:rFonts w:cs="Arial"/>
               </w:rPr>
-              <w:t xml:space="preserve">La fecha de vencimiento </w:t>
+              <w:t>El sistema deberá avisar al usuario con perfil autorizado de la alerta 5 días hábiles previo a la fecha de vencimiento. E</w:t>
             </w:r>
             <w:r>
               <w:rPr>
                 <w:rFonts w:cs="Arial"/>
               </w:rPr>
-              <w:t>de vigencia</w:t>
-            </w:r>
-            <w:r>
-              <w:rPr>
-                <w:rFonts w:cs="Arial"/>
-                <w:color w:val="548DD4" w:themeColor="text2" w:themeTint="99"/>
-              </w:rPr>
-              <w:t xml:space="preserve"> </w:t>
-            </w:r>
-            <w:r>
-              <w:rPr>
-                <w:rFonts w:cs="Arial"/>
-              </w:rPr>
-              <w:t>debe ser mayor a la fecha de vigencia</w:t>
-            </w:r>
-            <w:r>
-              <w:rPr>
-                <w:rFonts w:cs="Arial"/>
-              </w:rPr>
-              <w:t>.</w:t>
+              <w:t>jemplo “Entidad numero 0000 tiene mandato próximo a vencer</w:t>
             </w:r>
           </w:p>
         </w:tc>
@@ -982,19 +1252,37 @@
               <w:rPr>
                 <w:rFonts w:cs="Arial"/>
               </w:rPr>
-              <w:t xml:space="preserve">El sistema deberá emitir una alerta a cuatro </w:t>
+              <w:t xml:space="preserve">Las alertas tendrán tres colores, “verde” para aquellas que están </w:t>
             </w:r>
             <w:r>
               <w:rPr>
                 <w:rFonts w:cs="Arial"/>
               </w:rPr>
-              <w:t xml:space="preserve">años </w:t>
+              <w:t>cerradas,</w:t>
             </w:r>
             <w:r>
               <w:rPr>
                 <w:rFonts w:cs="Arial"/>
               </w:rPr>
-              <w:t>desde la fecha vigente para entidad Banco Central.</w:t>
+              <w:t xml:space="preserve"> </w:t>
+            </w:r>
+            <w:r>
+              <w:rPr>
+                <w:rFonts w:cs="Arial"/>
+              </w:rPr>
+              <w:t>“amarillo” para aquellas que están en curso</w:t>
+            </w:r>
+            <w:r>
+              <w:rPr>
+                <w:rFonts w:cs="Arial"/>
+              </w:rPr>
+              <w:t xml:space="preserve"> </w:t>
+            </w:r>
+            <w:r>
+              <w:rPr>
+                <w:rFonts w:cs="Arial"/>
+              </w:rPr>
+              <w:t xml:space="preserve">o se ha modificado el plazo, “rojo” para aquellas que están vencidas. </w:t>
             </w:r>
           </w:p>
         </w:tc>
@@ -1017,46 +1305,22 @@
           </w:tcPr>
           <w:p>
             <w:pPr>
-              <w:pStyle w:val="Prrafodelista"/>
+              <w:pStyle w:val="PlantillaCar"/>
               <w:numPr>
                 <w:ilvl w:val="0"/>
                 <w:numId w:val="4"/>
               </w:numPr>
               <w:spacing w:line="360" w:lineRule="auto"/>
-              <w:ind w:left="424" w:hanging="283"/>
-              <w:rPr>
-                <w:rFonts w:cs="Arial"/>
-              </w:rPr>
-            </w:pPr>
-            <w:r>
-              <w:rPr>
-                <w:rFonts w:cs="Arial"/>
-              </w:rPr>
-              <w:t>E</w:t>
-            </w:r>
-            <w:r>
-              <w:rPr>
-                <w:rFonts w:cs="Arial"/>
-              </w:rPr>
-              <w:t xml:space="preserve">l sistema deberá emitir una alerta al año </w:t>
-            </w:r>
-            <w:r>
-              <w:rPr>
-                <w:rFonts w:cs="Arial"/>
-              </w:rPr>
-              <w:t xml:space="preserve">desde la fecha vigente </w:t>
-            </w:r>
-            <w:r>
-              <w:rPr>
-                <w:rFonts w:cs="Arial"/>
-              </w:rPr>
-              <w:t xml:space="preserve">para entidades </w:t>
-            </w:r>
-            <w:r>
-              <w:rPr>
-                <w:rFonts w:cs="Arial"/>
-              </w:rPr>
-              <w:t xml:space="preserve">Gobierno de Cba, INAES, IPJ, SuperIntendencia Salud, Ministerio de Trabajo. </w:t>
+              <w:ind w:left="477"/>
+              <w:rPr>
+                <w:rFonts w:ascii="Trebuchet MS" w:hAnsi="Trebuchet MS" w:cs="Arial"/>
+              </w:rPr>
+            </w:pPr>
+            <w:r>
+              <w:rPr>
+                <w:rFonts w:ascii="Trebuchet MS" w:hAnsi="Trebuchet MS" w:cs="Arial"/>
+              </w:rPr>
+              <w:t xml:space="preserve">Las nuevas notificaciones se verán en el icono campana del menú de inicio. </w:t>
             </w:r>
           </w:p>
         </w:tc>
@@ -1079,48 +1343,30 @@
           </w:tcPr>
           <w:p>
             <w:pPr>
-              <w:pStyle w:val="Prrafodelista"/>
+              <w:pStyle w:val="PlantillaCar"/>
               <w:numPr>
                 <w:ilvl w:val="0"/>
                 <w:numId w:val="4"/>
               </w:numPr>
               <w:spacing w:line="360" w:lineRule="auto"/>
-              <w:ind w:left="424" w:hanging="283"/>
-              <w:rPr>
-                <w:rFonts w:cs="Arial"/>
-              </w:rPr>
-            </w:pPr>
-            <w:r>
-              <w:rPr>
-                <w:rFonts w:cs="Arial"/>
-              </w:rPr>
-              <w:t>El sistema deberá emitir una alerta a dos años desde la fecha de vigencia para entida</w:t>
-            </w:r>
-            <w:r>
-              <w:rPr>
-                <w:rFonts w:cs="Arial"/>
-              </w:rPr>
-              <w:t xml:space="preserve">des otras, por ejemplo: aseguradoras, compañía financieras. </w:t>
-            </w:r>
-          </w:p>
-          <w:p>
-            <w:pPr>
-              <w:pStyle w:val="Prrafodelista"/>
-              <w:spacing w:line="360" w:lineRule="auto"/>
-              <w:ind w:left="424" w:firstLine="0"/>
-              <w:rPr>
-                <w:rFonts w:cs="Arial"/>
-                <w:b/>
-                <w:bCs/>
-              </w:rPr>
-            </w:pPr>
+              <w:ind w:left="477"/>
+              <w:rPr>
+                <w:rFonts w:ascii="Trebuchet MS" w:hAnsi="Trebuchet MS" w:cs="Arial"/>
+              </w:rPr>
+            </w:pPr>
+            <w:r>
+              <w:rPr>
+                <w:rFonts w:ascii="Trebuchet MS" w:hAnsi="Trebuchet MS" w:cs="Arial"/>
+              </w:rPr>
+              <w:t>Las nuevas alertas se visualizarán en el icono a la altura del logueo de usuario.</w:t>
+            </w:r>
           </w:p>
         </w:tc>
       </w:tr>
       <w:tr>
         <w:trPr>
           <w:cantSplit/>
-          <w:trHeight w:val="187"/>
+          <w:trHeight w:val="457"/>
           <w:jc w:val="center"/>
         </w:trPr>
         <w:tc>
@@ -1135,46 +1381,22 @@
           </w:tcPr>
           <w:p>
             <w:pPr>
-              <w:pStyle w:val="Prrafodelista"/>
+              <w:pStyle w:val="PlantillaCar"/>
               <w:numPr>
                 <w:ilvl w:val="0"/>
                 <w:numId w:val="4"/>
               </w:numPr>
               <w:spacing w:line="360" w:lineRule="auto"/>
-              <w:ind w:left="424" w:hanging="283"/>
-              <w:rPr>
-                <w:rFonts w:cs="Arial"/>
-              </w:rPr>
-            </w:pPr>
-            <w:r>
-              <w:rPr>
-                <w:rFonts w:cs="Arial"/>
-              </w:rPr>
-              <w:t xml:space="preserve">Las alertas tendrán tres colores, “verde” para aquellas que están </w:t>
-            </w:r>
-            <w:r>
-              <w:rPr>
-                <w:rFonts w:cs="Arial"/>
-              </w:rPr>
-              <w:t>cerradas,</w:t>
-            </w:r>
-            <w:r>
-              <w:rPr>
-                <w:rFonts w:cs="Arial"/>
-              </w:rPr>
-              <w:t>“amarillo” para aquellas que están en curso</w:t>
-            </w:r>
-            <w:r>
-              <w:rPr>
-                <w:rFonts w:cs="Arial"/>
-              </w:rPr>
-              <w:t xml:space="preserve"> </w:t>
-            </w:r>
-            <w:r>
-              <w:rPr>
-                <w:rFonts w:cs="Arial"/>
-              </w:rPr>
-              <w:t xml:space="preserve">o se ha modificado el plazo, “rojo” para aquellas que están vencidas. </w:t>
+              <w:ind w:left="477"/>
+              <w:rPr>
+                <w:rFonts w:ascii="Trebuchet MS" w:hAnsi="Trebuchet MS" w:cs="Arial"/>
+              </w:rPr>
+            </w:pPr>
+            <w:r>
+              <w:rPr>
+                <w:rFonts w:ascii="Trebuchet MS" w:hAnsi="Trebuchet MS" w:cs="Arial"/>
+              </w:rPr>
+              <w:t>Para dar de alta una notificación el usuario desde las opciones de alertas selecciona una de ellas y deriva a la solapa de notificaciones.</w:t>
             </w:r>
           </w:p>
         </w:tc>
@@ -1182,7 +1404,7 @@
       <w:tr>
         <w:trPr>
           <w:cantSplit/>
-          <w:trHeight w:val="187"/>
+          <w:trHeight w:val="457"/>
           <w:jc w:val="center"/>
         </w:trPr>
         <w:tc>
@@ -1197,168 +1419,6 @@
           </w:tcPr>
           <w:p>
             <w:pPr>
-              <w:pStyle w:val="Prrafodelista"/>
-              <w:numPr>
-                <w:ilvl w:val="0"/>
-                <w:numId w:val="4"/>
-              </w:numPr>
-              <w:spacing w:line="360" w:lineRule="auto"/>
-              <w:ind w:left="424" w:hanging="283"/>
-              <w:rPr>
-                <w:rFonts w:cs="Arial"/>
-              </w:rPr>
-            </w:pPr>
-            <w:r>
-              <w:rPr>
-                <w:rFonts w:cs="Arial"/>
-              </w:rPr>
-              <w:t xml:space="preserve">Deberá aparecer un cartel en los días previos al vencimiento con la nomenclatura </w:t>
-            </w:r>
-            <w:r>
-              <w:rPr>
-                <w:rFonts w:cs="Arial"/>
-              </w:rPr>
-              <w:t xml:space="preserve">ejemplo </w:t>
-            </w:r>
-            <w:r>
-              <w:rPr>
-                <w:rFonts w:cs="Arial"/>
-              </w:rPr>
-              <w:t xml:space="preserve">“Entidad numero 0000 tiene </w:t>
-            </w:r>
-            <w:r>
-              <w:rPr>
-                <w:rFonts w:cs="Arial"/>
-              </w:rPr>
-              <w:t>mandato próximo a vencer</w:t>
-            </w:r>
-          </w:p>
-        </w:tc>
-      </w:tr>
-      <w:tr>
-        <w:trPr>
-          <w:cantSplit/>
-          <w:trHeight w:val="187"/>
-          <w:jc w:val="center"/>
-        </w:trPr>
-        <w:tc>
-          <w:tcPr>
-            <w:tcW w:w="9065" w:type="dxa"/>
-            <w:tcBorders>
-              <w:top w:val="double" w:sz="4" w:space="0" w:color="808080"/>
-              <w:left w:val="double" w:sz="4" w:space="0" w:color="808080"/>
-              <w:bottom w:val="double" w:sz="4" w:space="0" w:color="808080"/>
-              <w:right w:val="double" w:sz="4" w:space="0" w:color="808080"/>
-            </w:tcBorders>
-          </w:tcPr>
-          <w:p>
-            <w:pPr>
-              <w:pStyle w:val="Prrafodelista"/>
-              <w:numPr>
-                <w:ilvl w:val="0"/>
-                <w:numId w:val="4"/>
-              </w:numPr>
-              <w:spacing w:line="360" w:lineRule="auto"/>
-              <w:ind w:left="424" w:hanging="283"/>
-              <w:rPr>
-                <w:rFonts w:cs="Arial"/>
-              </w:rPr>
-            </w:pPr>
-            <w:r>
-              <w:rPr>
-                <w:rFonts w:cs="Arial"/>
-              </w:rPr>
-              <w:t>Cuando se haya terminado el plazo y se encuentre vacía, deberá aparecer cartel en rojo que diga “Entidad</w:t>
-            </w:r>
-            <w:r>
-              <w:rPr>
-                <w:rFonts w:cs="Arial"/>
-              </w:rPr>
-              <w:t xml:space="preserve"> N°00034 con mandato vencido</w:t>
-            </w:r>
-            <w:r>
-              <w:rPr>
-                <w:rFonts w:cs="Arial"/>
-              </w:rPr>
-              <w:t>” / “</w:t>
-            </w:r>
-            <w:r>
-              <w:rPr>
-                <w:rFonts w:cs="Arial"/>
-              </w:rPr>
-              <w:t>Mandato vencido</w:t>
-            </w:r>
-            <w:r>
-              <w:rPr>
-                <w:rFonts w:cs="Arial"/>
-              </w:rPr>
-              <w:t>”</w:t>
-            </w:r>
-            <w:r>
-              <w:rPr>
-                <w:rFonts w:cs="Arial"/>
-              </w:rPr>
-              <w:t xml:space="preserve"> </w:t>
-            </w:r>
-          </w:p>
-        </w:tc>
-      </w:tr>
-      <w:tr>
-        <w:trPr>
-          <w:cantSplit/>
-          <w:trHeight w:val="187"/>
-          <w:jc w:val="center"/>
-        </w:trPr>
-        <w:tc>
-          <w:tcPr>
-            <w:tcW w:w="9065" w:type="dxa"/>
-            <w:tcBorders>
-              <w:top w:val="double" w:sz="4" w:space="0" w:color="808080"/>
-              <w:left w:val="double" w:sz="4" w:space="0" w:color="808080"/>
-              <w:bottom w:val="double" w:sz="4" w:space="0" w:color="808080"/>
-              <w:right w:val="double" w:sz="4" w:space="0" w:color="808080"/>
-            </w:tcBorders>
-          </w:tcPr>
-          <w:p>
-            <w:pPr>
-              <w:pStyle w:val="Prrafodelista"/>
-              <w:numPr>
-                <w:ilvl w:val="0"/>
-                <w:numId w:val="4"/>
-              </w:numPr>
-              <w:spacing w:line="360" w:lineRule="auto"/>
-              <w:ind w:left="424" w:hanging="283"/>
-              <w:rPr>
-                <w:rFonts w:cs="Arial"/>
-              </w:rPr>
-            </w:pPr>
-            <w:r>
-              <w:rPr>
-                <w:rFonts w:cs="Arial"/>
-              </w:rPr>
-              <w:t xml:space="preserve">Que la observación este próxima a vencer o vencida, no requiere que la entidad deje de funcionar. </w:t>
-            </w:r>
-          </w:p>
-        </w:tc>
-      </w:tr>
-      <w:tr>
-        <w:trPr>
-          <w:cantSplit/>
-          <w:trHeight w:val="187"/>
-          <w:jc w:val="center"/>
-        </w:trPr>
-        <w:tc>
-          <w:tcPr>
-            <w:tcW w:w="9065" w:type="dxa"/>
-            <w:tcBorders>
-              <w:top w:val="double" w:sz="4" w:space="0" w:color="808080"/>
-              <w:left w:val="double" w:sz="4" w:space="0" w:color="808080"/>
-              <w:bottom w:val="double" w:sz="4" w:space="0" w:color="808080"/>
-              <w:right w:val="double" w:sz="4" w:space="0" w:color="808080"/>
-            </w:tcBorders>
-          </w:tcPr>
-          <w:p>
-            <w:pPr>
               <w:pStyle w:val="PlantillaCar"/>
               <w:numPr>
                 <w:ilvl w:val="0"/>
@@ -1374,186 +1434,54 @@
               <w:rPr>
                 <w:rFonts w:ascii="Trebuchet MS" w:hAnsi="Trebuchet MS" w:cs="Arial"/>
               </w:rPr>
-              <w:t>En la campana de notificaciones deberá aparecer las notificaciones propiamente dichas de las entida</w:t>
-            </w:r>
-            <w:r>
-              <w:rPr>
-                <w:rFonts w:ascii="Trebuchet MS" w:hAnsi="Trebuchet MS" w:cs="Arial"/>
-              </w:rPr>
-              <w:t>des</w:t>
-            </w:r>
-            <w:r>
-              <w:rPr>
-                <w:rFonts w:ascii="Trebuchet MS" w:hAnsi="Trebuchet MS" w:cs="Arial"/>
-              </w:rPr>
-              <w:t xml:space="preserve"> que le pertenezcan al usuario logueado.</w:t>
-            </w:r>
-          </w:p>
-        </w:tc>
-      </w:tr>
-      <w:tr>
-        <w:trPr>
-          <w:cantSplit/>
-          <w:trHeight w:val="187"/>
-          <w:jc w:val="center"/>
-        </w:trPr>
-        <w:tc>
-          <w:tcPr>
-            <w:tcW w:w="9065" w:type="dxa"/>
-            <w:tcBorders>
-              <w:top w:val="double" w:sz="4" w:space="0" w:color="808080"/>
-              <w:left w:val="double" w:sz="4" w:space="0" w:color="808080"/>
-              <w:bottom w:val="double" w:sz="4" w:space="0" w:color="808080"/>
-              <w:right w:val="double" w:sz="4" w:space="0" w:color="808080"/>
-            </w:tcBorders>
-          </w:tcPr>
-          <w:p>
-            <w:pPr>
-              <w:pStyle w:val="PlantillaCar"/>
-              <w:numPr>
-                <w:ilvl w:val="0"/>
-                <w:numId w:val="4"/>
-              </w:numPr>
-              <w:spacing w:line="360" w:lineRule="auto"/>
-              <w:ind w:left="477"/>
-              <w:rPr>
-                <w:rFonts w:ascii="Trebuchet MS" w:hAnsi="Trebuchet MS" w:cs="Arial"/>
-              </w:rPr>
-            </w:pPr>
-            <w:r>
-              <w:rPr>
-                <w:rFonts w:ascii="Trebuchet MS" w:hAnsi="Trebuchet MS" w:cs="Arial"/>
-              </w:rPr>
-              <w:t xml:space="preserve">Al aparecer una alerta en rojo, se podrá cambiar de estado con una prórroga, lo que la convertirá nuevamente en verde. </w:t>
-            </w:r>
-            <w:r>
-              <w:rPr>
-                <w:rFonts w:ascii="Trebuchet MS" w:hAnsi="Trebuchet MS" w:cs="Arial"/>
-              </w:rPr>
-              <w:t>(</w:t>
-            </w:r>
-            <w:r>
-              <w:rPr>
-                <w:rFonts w:ascii="Trebuchet MS" w:hAnsi="Trebuchet MS" w:cs="Arial"/>
-              </w:rPr>
-              <w:t>Días</w:t>
-            </w:r>
-            <w:r>
-              <w:rPr>
-                <w:rFonts w:ascii="Trebuchet MS" w:hAnsi="Trebuchet MS" w:cs="Arial"/>
-              </w:rPr>
-              <w:t xml:space="preserve"> a definir con cliente)</w:t>
-            </w:r>
-          </w:p>
-        </w:tc>
-      </w:tr>
-      <w:tr>
-        <w:trPr>
-          <w:cantSplit/>
-          <w:trHeight w:val="457"/>
-          <w:jc w:val="center"/>
-        </w:trPr>
-        <w:tc>
-          <w:tcPr>
-            <w:tcW w:w="9065" w:type="dxa"/>
-            <w:tcBorders>
-              <w:top w:val="double" w:sz="4" w:space="0" w:color="808080"/>
-              <w:left w:val="double" w:sz="4" w:space="0" w:color="808080"/>
-              <w:bottom w:val="double" w:sz="4" w:space="0" w:color="808080"/>
-              <w:right w:val="double" w:sz="4" w:space="0" w:color="808080"/>
-            </w:tcBorders>
-          </w:tcPr>
-          <w:p>
-            <w:pPr>
-              <w:pStyle w:val="PlantillaCar"/>
-              <w:numPr>
-                <w:ilvl w:val="0"/>
-                <w:numId w:val="4"/>
-              </w:numPr>
-              <w:spacing w:line="360" w:lineRule="auto"/>
-              <w:ind w:left="477"/>
-              <w:rPr>
-                <w:rFonts w:ascii="Trebuchet MS" w:hAnsi="Trebuchet MS" w:cs="Arial"/>
-              </w:rPr>
-            </w:pPr>
-            <w:r>
-              <w:rPr>
-                <w:rFonts w:ascii="Trebuchet MS" w:hAnsi="Trebuchet MS" w:cs="Arial"/>
-              </w:rPr>
-              <w:t xml:space="preserve">El usuario deberá generar </w:t>
-            </w:r>
-            <w:r>
-              <w:rPr>
-                <w:rFonts w:ascii="Trebuchet MS" w:hAnsi="Trebuchet MS" w:cs="Arial"/>
-              </w:rPr>
-              <w:t xml:space="preserve">la </w:t>
-            </w:r>
-            <w:r>
-              <w:rPr>
-                <w:rFonts w:ascii="Trebuchet MS" w:hAnsi="Trebuchet MS" w:cs="Arial"/>
-              </w:rPr>
-              <w:t>notificación</w:t>
-            </w:r>
-            <w:r>
-              <w:rPr>
-                <w:rFonts w:ascii="Trebuchet MS" w:hAnsi="Trebuchet MS" w:cs="Arial"/>
-              </w:rPr>
-              <w:t xml:space="preserve"> manualmente para que se genere la alerta. </w:t>
-            </w:r>
-          </w:p>
-        </w:tc>
-      </w:tr>
-      <w:tr>
-        <w:trPr>
-          <w:cantSplit/>
-          <w:trHeight w:val="457"/>
-          <w:jc w:val="center"/>
-        </w:trPr>
-        <w:tc>
-          <w:tcPr>
-            <w:tcW w:w="9065" w:type="dxa"/>
-            <w:tcBorders>
-              <w:top w:val="double" w:sz="4" w:space="0" w:color="808080"/>
-              <w:left w:val="double" w:sz="4" w:space="0" w:color="808080"/>
-              <w:bottom w:val="double" w:sz="4" w:space="0" w:color="808080"/>
-              <w:right w:val="double" w:sz="4" w:space="0" w:color="808080"/>
-            </w:tcBorders>
-          </w:tcPr>
-          <w:p>
-            <w:pPr>
-              <w:pStyle w:val="PlantillaCar"/>
-              <w:numPr>
-                <w:ilvl w:val="0"/>
-                <w:numId w:val="4"/>
-              </w:numPr>
-              <w:spacing w:line="360" w:lineRule="auto"/>
-              <w:ind w:left="477"/>
-              <w:rPr>
-                <w:rFonts w:ascii="Trebuchet MS" w:hAnsi="Trebuchet MS" w:cs="Arial"/>
-              </w:rPr>
-            </w:pPr>
-            <w:r>
-              <w:rPr>
-                <w:rFonts w:ascii="Trebuchet MS" w:hAnsi="Trebuchet MS" w:cs="Arial"/>
-              </w:rPr>
-              <w:t xml:space="preserve">Desde la pestaña de alertas, podrá seleccionar la alerta que requiera y esto lo </w:t>
-            </w:r>
-            <w:r>
-              <w:rPr>
-                <w:rFonts w:ascii="Trebuchet MS" w:hAnsi="Trebuchet MS" w:cs="Arial"/>
-              </w:rPr>
-              <w:t>derivará</w:t>
-            </w:r>
-            <w:r>
-              <w:rPr>
-                <w:rFonts w:ascii="Trebuchet MS" w:hAnsi="Trebuchet MS" w:cs="Arial"/>
-              </w:rPr>
-              <w:t xml:space="preserve"> a la pestaña notificaciones dentro de la carga de entidad para hacer los cambios correspondientes. </w:t>
+              <w:t>Deberá completar los datos de asunto* y descripción*, se lo contrario se mostrará un mensaje de alerta indicando “Debe completar los datos obligatorios”</w:t>
             </w:r>
           </w:p>
         </w:tc>
       </w:tr>
     </w:tbl>
+    <w:p>
+      <w:pPr>
+        <w:spacing w:line="360" w:lineRule="auto"/>
+        <w:ind w:firstLine="0"/>
+        <w:rPr>
+          <w:rFonts w:cstheme="majorHAnsi"/>
+          <w:b/>
+          <w:bCs/>
+          <w:sz w:val="32"/>
+          <w:szCs w:val="32"/>
+          <w:u w:val="single"/>
+        </w:rPr>
+      </w:pPr>
+    </w:p>
+    <w:p>
+      <w:pPr>
+        <w:spacing w:line="360" w:lineRule="auto"/>
+        <w:ind w:firstLine="0"/>
+        <w:rPr>
+          <w:rFonts w:cstheme="majorHAnsi"/>
+          <w:b/>
+          <w:bCs/>
+          <w:sz w:val="32"/>
+          <w:szCs w:val="32"/>
+          <w:u w:val="single"/>
+        </w:rPr>
+      </w:pPr>
+    </w:p>
+    <w:p>
+      <w:pPr>
+        <w:spacing w:line="360" w:lineRule="auto"/>
+        <w:ind w:firstLine="0"/>
+        <w:rPr>
+          <w:rFonts w:cstheme="majorHAnsi"/>
+          <w:b/>
+          <w:bCs/>
+          <w:sz w:val="32"/>
+          <w:szCs w:val="32"/>
+          <w:u w:val="single"/>
+        </w:rPr>
+      </w:pPr>
+    </w:p>
     <w:p>
       <w:pPr>
         <w:spacing w:line="360" w:lineRule="auto"/>
@@ -1724,6 +1652,31 @@
           <w:lang w:val="es-AR" w:eastAsia="es-AR"/>
         </w:rPr>
       </w:pPr>
+      <w:r>
+        <w:rPr>
+          <w:b/>
+          <w:noProof/>
+          <w:sz w:val="28"/>
+          <w:szCs w:val="28"/>
+          <w:u w:val="single"/>
+          <w:lang w:val="es-AR" w:eastAsia="es-AR"/>
+        </w:rPr>
+        <w:t>Prototipo Notificaciones y Alertas.</w:t>
+      </w:r>
+    </w:p>
+    <w:p>
+      <w:pPr>
+        <w:spacing w:line="360" w:lineRule="auto"/>
+        <w:ind w:firstLine="0"/>
+        <w:rPr>
+          <w:b/>
+          <w:noProof/>
+          <w:sz w:val="28"/>
+          <w:szCs w:val="28"/>
+          <w:u w:val="single"/>
+          <w:lang w:val="es-AR" w:eastAsia="es-AR"/>
+        </w:rPr>
+      </w:pPr>
     </w:p>
     <w:p>
       <w:pPr>
@@ -1821,7 +1774,6 @@
           <w:bCs/>
           <w:color w:val="auto"/>
         </w:rPr>
-        <w:lastRenderedPageBreak/>
         <w:t xml:space="preserve">  </w:t>
       </w:r>
       <w:r>
@@ -3229,7 +3181,6 @@
           <w:docPart w:val="DBA2AECC5E0B492A80FB24FB20CEC244"/>
         </w:placeholder>
       </w:sdtPr>
-      <w:sdtEndPr/>
       <w:sdtContent>
         <w:sdt>
           <w:sdtPr>
@@ -3242,7 +3193,6 @@
               <w:docPart w:val="9CE63D34D20F4B7D87611196C6DC36C0"/>
             </w:placeholder>
           </w:sdtPr>
-          <w:sdtEndPr/>
           <w:sdtContent>
             <w:p>
               <w:pPr>
@@ -3593,7 +3543,10 @@
               <w:ind w:firstLine="0"/>
             </w:pPr>
             <w:r>
-              <w:t>Correciones.</w:t>
+              <w:t>Correcciones</w:t>
+            </w:r>
+            <w:r>
+              <w:t>.</w:t>
             </w:r>
           </w:p>
         </w:tc>
@@ -3608,6 +3561,73 @@
             </w:pPr>
             <w:r>
               <w:t>Belen Huelva</w:t>
+            </w:r>
+          </w:p>
+          <w:p>
+            <w:pPr>
+              <w:spacing w:line="360" w:lineRule="auto"/>
+              <w:ind w:firstLine="0"/>
+            </w:pPr>
+            <w:r>
+              <w:t>Laura Torres.</w:t>
+            </w:r>
+          </w:p>
+        </w:tc>
+      </w:tr>
+      <w:tr>
+        <w:tc>
+          <w:tcPr>
+            <w:tcW w:w="959" w:type="dxa"/>
+          </w:tcPr>
+          <w:p>
+            <w:pPr>
+              <w:spacing w:line="360" w:lineRule="auto"/>
+              <w:ind w:firstLine="0"/>
+            </w:pPr>
+            <w:r>
+              <w:t>1.3</w:t>
+            </w:r>
+          </w:p>
+        </w:tc>
+        <w:tc>
+          <w:tcPr>
+            <w:tcW w:w="1276" w:type="dxa"/>
+          </w:tcPr>
+          <w:p>
+            <w:pPr>
+              <w:spacing w:line="360" w:lineRule="auto"/>
+              <w:ind w:firstLine="0"/>
+            </w:pPr>
+            <w:r>
+              <w:t>09/05/2023</w:t>
+            </w:r>
+          </w:p>
+        </w:tc>
+        <w:tc>
+          <w:tcPr>
+            <w:tcW w:w="4394" w:type="dxa"/>
+          </w:tcPr>
+          <w:p>
+            <w:pPr>
+              <w:spacing w:line="360" w:lineRule="auto"/>
+              <w:ind w:firstLine="0"/>
+            </w:pPr>
+            <w:r>
+              <w:t>Seguimiento y correcciones</w:t>
+            </w:r>
+          </w:p>
+        </w:tc>
+        <w:tc>
+          <w:tcPr>
+            <w:tcW w:w="2693" w:type="dxa"/>
+          </w:tcPr>
+          <w:p>
+            <w:pPr>
+              <w:spacing w:line="360" w:lineRule="auto"/>
+              <w:ind w:firstLine="0"/>
+            </w:pPr>
+            <w:r>
+              <w:t>Diana Sappupo.</w:t>
             </w:r>
           </w:p>
           <w:p>
@@ -3650,7 +3670,7 @@
 </file>
 
 <file path=word/endnotes.xml><?xml version="1.0" encoding="utf-8"?>
-<w:endnotes xmlns:wpc="http://schemas.microsoft.com/office/word/2010/wordprocessingCanvas" xmlns:cx="http://schemas.microsoft.com/office/drawing/2014/chartex" xmlns:cx1="http://schemas.microsoft.com/office/drawing/2015/9/8/chartex" xmlns:cx2="http://schemas.microsoft.com/office/drawing/2015/10/21/chartex" xmlns:cx3="http://schemas.microsoft.com/office/drawing/2016/5/9/chartex" xmlns:cx4="http://schemas.microsoft.com/office/drawing/2016/5/10/chartex" xmlns:cx5="http://schemas.microsoft.com/office/drawing/2016/5/11/chartex" xmlns:cx6="http://schemas.microsoft.com/office/drawing/2016/5/12/chartex" xmlns:cx7="http://schemas.microsoft.com/office/drawing/2016/5/13/chartex" xmlns:cx8="http://schemas.microsoft.com/office/drawing/2016/5/14/chartex" xmlns:mc="http://schemas.openxmlformats.org/markup-compatibility/2006" xmlns:aink="http://schemas.microsoft.com/office/drawing/2016/ink" xmlns:am3d="http://schemas.microsoft.com/office/drawing/2017/model3d" xmlns:o="urn:schemas-microsoft-com:office:office" xmlns:r="http://schemas.openxmlformats.org/officeDocument/2006/relationships" xmlns:m="http://schemas.openxmlformats.org/officeDocument/2006/math" xmlns:v="urn:schemas-microsoft-com:vml" xmlns:wp14="http://schemas.microsoft.com/office/word/2010/wordprocessingDrawing" xmlns:wp="http://schemas.openxmlformats.org/drawingml/2006/wordprocessingDrawing" xmlns:w10="urn:schemas-microsoft-com:office:word" xmlns:w="http://schemas.openxmlformats.org/wordprocessingml/2006/main" xmlns:w14="http://schemas.microsoft.com/office/word/2010/wordml" xmlns:w15="http://schemas.microsoft.com/office/word/2012/wordml" xmlns:w16cex="http://schemas.microsoft.com/office/word/2018/wordml/cex" xmlns:w16cid="http://schemas.microsoft.com/office/word/2016/wordml/cid" xmlns:w16="http://schemas.microsoft.com/office/word/2018/wordml" xmlns:w16se="http://schemas.microsoft.com/office/word/2015/wordml/symex" xmlns:wpg="http://schemas.microsoft.com/office/word/2010/wordprocessingGroup" xmlns:wpi="http://schemas.microsoft.com/office/word/2010/wordprocessingInk" xmlns:wne="http://schemas.microsoft.com/office/word/2006/wordml" xmlns:wps="http://schemas.microsoft.com/office/word/2010/wordprocessingShape" mc:Ignorable="w14 w15 w16se w16cid w16 w16cex wp14">
+<w:endnotes xmlns:wpc="http://schemas.microsoft.com/office/word/2010/wordprocessingCanvas" xmlns:cx="http://schemas.microsoft.com/office/drawing/2014/chartex" xmlns:cx1="http://schemas.microsoft.com/office/drawing/2015/9/8/chartex" xmlns:cx2="http://schemas.microsoft.com/office/drawing/2015/10/21/chartex" xmlns:cx3="http://schemas.microsoft.com/office/drawing/2016/5/9/chartex" xmlns:cx4="http://schemas.microsoft.com/office/drawing/2016/5/10/chartex" xmlns:cx5="http://schemas.microsoft.com/office/drawing/2016/5/11/chartex" xmlns:cx6="http://schemas.microsoft.com/office/drawing/2016/5/12/chartex" xmlns:cx7="http://schemas.microsoft.com/office/drawing/2016/5/13/chartex" xmlns:cx8="http://schemas.microsoft.com/office/drawing/2016/5/14/chartex" xmlns:mc="http://schemas.openxmlformats.org/markup-compatibility/2006" xmlns:aink="http://schemas.microsoft.com/office/drawing/2016/ink" xmlns:am3d="http://schemas.microsoft.com/office/drawing/2017/model3d" xmlns:o="urn:schemas-microsoft-com:office:office" xmlns:oel="http://schemas.microsoft.com/office/2019/extlst" xmlns:r="http://schemas.openxmlformats.org/officeDocument/2006/relationships" xmlns:m="http://schemas.openxmlformats.org/officeDocument/2006/math" xmlns:v="urn:schemas-microsoft-com:vml" xmlns:wp14="http://schemas.microsoft.com/office/word/2010/wordprocessingDrawing" xmlns:wp="http://schemas.openxmlformats.org/drawingml/2006/wordprocessingDrawing" xmlns:w10="urn:schemas-microsoft-com:office:word" xmlns:w="http://schemas.openxmlformats.org/wordprocessingml/2006/main" xmlns:w14="http://schemas.microsoft.com/office/word/2010/wordml" xmlns:w15="http://schemas.microsoft.com/office/word/2012/wordml" xmlns:w16cex="http://schemas.microsoft.com/office/word/2018/wordml/cex" xmlns:w16cid="http://schemas.microsoft.com/office/word/2016/wordml/cid" xmlns:w16="http://schemas.microsoft.com/office/word/2018/wordml" xmlns:w16du="http://schemas.microsoft.com/office/word/2023/wordml/word16du" xmlns:w16sdtdh="http://schemas.microsoft.com/office/word/2020/wordml/sdtdatahash" xmlns:w16se="http://schemas.microsoft.com/office/word/2015/wordml/symex" xmlns:wpg="http://schemas.microsoft.com/office/word/2010/wordprocessingGroup" xmlns:wpi="http://schemas.microsoft.com/office/word/2010/wordprocessingInk" xmlns:wne="http://schemas.microsoft.com/office/word/2006/wordml" xmlns:wps="http://schemas.microsoft.com/office/word/2010/wordprocessingShape" mc:Ignorable="w14 w15 w16se w16cid w16 w16cex w16sdtdh wp14">
   <w:endnote w:type="separator" w:id="-1">
     <w:p>
       <w:r>
@@ -3669,7 +3689,7 @@
 </file>
 
 <file path=word/footer1.xml><?xml version="1.0" encoding="utf-8"?>
-<w:ftr xmlns:wpc="http://schemas.microsoft.com/office/word/2010/wordprocessingCanvas" xmlns:cx="http://schemas.microsoft.com/office/drawing/2014/chartex" xmlns:cx1="http://schemas.microsoft.com/office/drawing/2015/9/8/chartex" xmlns:cx2="http://schemas.microsoft.com/office/drawing/2015/10/21/chartex" xmlns:cx3="http://schemas.microsoft.com/office/drawing/2016/5/9/chartex" xmlns:cx4="http://schemas.microsoft.com/office/drawing/2016/5/10/chartex" xmlns:cx5="http://schemas.microsoft.com/office/drawing/2016/5/11/chartex" xmlns:cx6="http://schemas.microsoft.com/office/drawing/2016/5/12/chartex" xmlns:cx7="http://schemas.microsoft.com/office/drawing/2016/5/13/chartex" xmlns:cx8="http://schemas.microsoft.com/office/drawing/2016/5/14/chartex" xmlns:mc="http://schemas.openxmlformats.org/markup-compatibility/2006" xmlns:aink="http://schemas.microsoft.com/office/drawing/2016/ink" xmlns:am3d="http://schemas.microsoft.com/office/drawing/2017/model3d" xmlns:o="urn:schemas-microsoft-com:office:office" xmlns:r="http://schemas.openxmlformats.org/officeDocument/2006/relationships" xmlns:m="http://schemas.openxmlformats.org/officeDocument/2006/math" xmlns:v="urn:schemas-microsoft-com:vml" xmlns:wp14="http://schemas.microsoft.com/office/word/2010/wordprocessingDrawing" xmlns:wp="http://schemas.openxmlformats.org/drawingml/2006/wordprocessingDrawing" xmlns:w10="urn:schemas-microsoft-com:office:word" xmlns:w="http://schemas.openxmlformats.org/wordprocessingml/2006/main" xmlns:w14="http://schemas.microsoft.com/office/word/2010/wordml" xmlns:w15="http://schemas.microsoft.com/office/word/2012/wordml" xmlns:w16cex="http://schemas.microsoft.com/office/word/2018/wordml/cex" xmlns:w16cid="http://schemas.microsoft.com/office/word/2016/wordml/cid" xmlns:w16="http://schemas.microsoft.com/office/word/2018/wordml" xmlns:w16se="http://schemas.microsoft.com/office/word/2015/wordml/symex" xmlns:wpg="http://schemas.microsoft.com/office/word/2010/wordprocessingGroup" xmlns:wpi="http://schemas.microsoft.com/office/word/2010/wordprocessingInk" xmlns:wne="http://schemas.microsoft.com/office/word/2006/wordml" xmlns:wps="http://schemas.microsoft.com/office/word/2010/wordprocessingShape" mc:Ignorable="w14 w15 w16se w16cid w16 w16cex wp14">
+<w:ftr xmlns:wpc="http://schemas.microsoft.com/office/word/2010/wordprocessingCanvas" xmlns:cx="http://schemas.microsoft.com/office/drawing/2014/chartex" xmlns:cx1="http://schemas.microsoft.com/office/drawing/2015/9/8/chartex" xmlns:cx2="http://schemas.microsoft.com/office/drawing/2015/10/21/chartex" xmlns:cx3="http://schemas.microsoft.com/office/drawing/2016/5/9/chartex" xmlns:cx4="http://schemas.microsoft.com/office/drawing/2016/5/10/chartex" xmlns:cx5="http://schemas.microsoft.com/office/drawing/2016/5/11/chartex" xmlns:cx6="http://schemas.microsoft.com/office/drawing/2016/5/12/chartex" xmlns:cx7="http://schemas.microsoft.com/office/drawing/2016/5/13/chartex" xmlns:cx8="http://schemas.microsoft.com/office/drawing/2016/5/14/chartex" xmlns:mc="http://schemas.openxmlformats.org/markup-compatibility/2006" xmlns:aink="http://schemas.microsoft.com/office/drawing/2016/ink" xmlns:am3d="http://schemas.microsoft.com/office/drawing/2017/model3d" xmlns:o="urn:schemas-microsoft-com:office:office" xmlns:oel="http://schemas.microsoft.com/office/2019/extlst" xmlns:r="http://schemas.openxmlformats.org/officeDocument/2006/relationships" xmlns:m="http://schemas.openxmlformats.org/officeDocument/2006/math" xmlns:v="urn:schemas-microsoft-com:vml" xmlns:wp14="http://schemas.microsoft.com/office/word/2010/wordprocessingDrawing" xmlns:wp="http://schemas.openxmlformats.org/drawingml/2006/wordprocessingDrawing" xmlns:w10="urn:schemas-microsoft-com:office:word" xmlns:w="http://schemas.openxmlformats.org/wordprocessingml/2006/main" xmlns:w14="http://schemas.microsoft.com/office/word/2010/wordml" xmlns:w15="http://schemas.microsoft.com/office/word/2012/wordml" xmlns:w16cex="http://schemas.microsoft.com/office/word/2018/wordml/cex" xmlns:w16cid="http://schemas.microsoft.com/office/word/2016/wordml/cid" xmlns:w16="http://schemas.microsoft.com/office/word/2018/wordml" xmlns:w16du="http://schemas.microsoft.com/office/word/2023/wordml/word16du" xmlns:w16sdtdh="http://schemas.microsoft.com/office/word/2020/wordml/sdtdatahash" xmlns:w16se="http://schemas.microsoft.com/office/word/2015/wordml/symex" xmlns:wpg="http://schemas.microsoft.com/office/word/2010/wordprocessingGroup" xmlns:wpi="http://schemas.microsoft.com/office/word/2010/wordprocessingInk" xmlns:wne="http://schemas.microsoft.com/office/word/2006/wordml" xmlns:wps="http://schemas.microsoft.com/office/word/2010/wordprocessingShape" mc:Ignorable="w14 w15 w16se w16cid w16 w16cex w16sdtdh wp14">
   <w:p>
     <w:pPr>
       <w:pStyle w:val="Piedepgina"/>
@@ -3793,7 +3813,7 @@
 </file>
 
 <file path=word/footnotes.xml><?xml version="1.0" encoding="utf-8"?>
-<w:footnotes xmlns:wpc="http://schemas.microsoft.com/office/word/2010/wordprocessingCanvas" xmlns:cx="http://schemas.microsoft.com/office/drawing/2014/chartex" xmlns:cx1="http://schemas.microsoft.com/office/drawing/2015/9/8/chartex" xmlns:cx2="http://schemas.microsoft.com/office/drawing/2015/10/21/chartex" xmlns:cx3="http://schemas.microsoft.com/office/drawing/2016/5/9/chartex" xmlns:cx4="http://schemas.microsoft.com/office/drawing/2016/5/10/chartex" xmlns:cx5="http://schemas.microsoft.com/office/drawing/2016/5/11/chartex" xmlns:cx6="http://schemas.microsoft.com/office/drawing/2016/5/12/chartex" xmlns:cx7="http://schemas.microsoft.com/office/drawing/2016/5/13/chartex" xmlns:cx8="http://schemas.microsoft.com/office/drawing/2016/5/14/chartex" xmlns:mc="http://schemas.openxmlformats.org/markup-compatibility/2006" xmlns:aink="http://schemas.microsoft.com/office/drawing/2016/ink" xmlns:am3d="http://schemas.microsoft.com/office/drawing/2017/model3d" xmlns:o="urn:schemas-microsoft-com:office:office" xmlns:r="http://schemas.openxmlformats.org/officeDocument/2006/relationships" xmlns:m="http://schemas.openxmlformats.org/officeDocument/2006/math" xmlns:v="urn:schemas-microsoft-com:vml" xmlns:wp14="http://schemas.microsoft.com/office/word/2010/wordprocessingDrawing" xmlns:wp="http://schemas.openxmlformats.org/drawingml/2006/wordprocessingDrawing" xmlns:w10="urn:schemas-microsoft-com:office:word" xmlns:w="http://schemas.openxmlformats.org/wordprocessingml/2006/main" xmlns:w14="http://schemas.microsoft.com/office/word/2010/wordml" xmlns:w15="http://schemas.microsoft.com/office/word/2012/wordml" xmlns:w16cex="http://schemas.microsoft.com/office/word/2018/wordml/cex" xmlns:w16cid="http://schemas.microsoft.com/office/word/2016/wordml/cid" xmlns:w16="http://schemas.microsoft.com/office/word/2018/wordml" xmlns:w16se="http://schemas.microsoft.com/office/word/2015/wordml/symex" xmlns:wpg="http://schemas.microsoft.com/office/word/2010/wordprocessingGroup" xmlns:wpi="http://schemas.microsoft.com/office/word/2010/wordprocessingInk" xmlns:wne="http://schemas.microsoft.com/office/word/2006/wordml" xmlns:wps="http://schemas.microsoft.com/office/word/2010/wordprocessingShape" mc:Ignorable="w14 w15 w16se w16cid w16 w16cex wp14">
+<w:footnotes xmlns:wpc="http://schemas.microsoft.com/office/word/2010/wordprocessingCanvas" xmlns:cx="http://schemas.microsoft.com/office/drawing/2014/chartex" xmlns:cx1="http://schemas.microsoft.com/office/drawing/2015/9/8/chartex" xmlns:cx2="http://schemas.microsoft.com/office/drawing/2015/10/21/chartex" xmlns:cx3="http://schemas.microsoft.com/office/drawing/2016/5/9/chartex" xmlns:cx4="http://schemas.microsoft.com/office/drawing/2016/5/10/chartex" xmlns:cx5="http://schemas.microsoft.com/office/drawing/2016/5/11/chartex" xmlns:cx6="http://schemas.microsoft.com/office/drawing/2016/5/12/chartex" xmlns:cx7="http://schemas.microsoft.com/office/drawing/2016/5/13/chartex" xmlns:cx8="http://schemas.microsoft.com/office/drawing/2016/5/14/chartex" xmlns:mc="http://schemas.openxmlformats.org/markup-compatibility/2006" xmlns:aink="http://schemas.microsoft.com/office/drawing/2016/ink" xmlns:am3d="http://schemas.microsoft.com/office/drawing/2017/model3d" xmlns:o="urn:schemas-microsoft-com:office:office" xmlns:oel="http://schemas.microsoft.com/office/2019/extlst" xmlns:r="http://schemas.openxmlformats.org/officeDocument/2006/relationships" xmlns:m="http://schemas.openxmlformats.org/officeDocument/2006/math" xmlns:v="urn:schemas-microsoft-com:vml" xmlns:wp14="http://schemas.microsoft.com/office/word/2010/wordprocessingDrawing" xmlns:wp="http://schemas.openxmlformats.org/drawingml/2006/wordprocessingDrawing" xmlns:w10="urn:schemas-microsoft-com:office:word" xmlns:w="http://schemas.openxmlformats.org/wordprocessingml/2006/main" xmlns:w14="http://schemas.microsoft.com/office/word/2010/wordml" xmlns:w15="http://schemas.microsoft.com/office/word/2012/wordml" xmlns:w16cex="http://schemas.microsoft.com/office/word/2018/wordml/cex" xmlns:w16cid="http://schemas.microsoft.com/office/word/2016/wordml/cid" xmlns:w16="http://schemas.microsoft.com/office/word/2018/wordml" xmlns:w16du="http://schemas.microsoft.com/office/word/2023/wordml/word16du" xmlns:w16sdtdh="http://schemas.microsoft.com/office/word/2020/wordml/sdtdatahash" xmlns:w16se="http://schemas.microsoft.com/office/word/2015/wordml/symex" xmlns:wpg="http://schemas.microsoft.com/office/word/2010/wordprocessingGroup" xmlns:wpi="http://schemas.microsoft.com/office/word/2010/wordprocessingInk" xmlns:wne="http://schemas.microsoft.com/office/word/2006/wordml" xmlns:wps="http://schemas.microsoft.com/office/word/2010/wordprocessingShape" mc:Ignorable="w14 w15 w16se w16cid w16 w16cex w16sdtdh wp14">
   <w:footnote w:type="separator" w:id="-1">
     <w:p>
       <w:r>
@@ -3812,7 +3832,7 @@
 </file>
 
 <file path=word/header1.xml><?xml version="1.0" encoding="utf-8"?>
-<w:hdr xmlns:wpc="http://schemas.microsoft.com/office/word/2010/wordprocessingCanvas" xmlns:cx="http://schemas.microsoft.com/office/drawing/2014/chartex" xmlns:cx1="http://schemas.microsoft.com/office/drawing/2015/9/8/chartex" xmlns:cx2="http://schemas.microsoft.com/office/drawing/2015/10/21/chartex" xmlns:cx3="http://schemas.microsoft.com/office/drawing/2016/5/9/chartex" xmlns:cx4="http://schemas.microsoft.com/office/drawing/2016/5/10/chartex" xmlns:cx5="http://schemas.microsoft.com/office/drawing/2016/5/11/chartex" xmlns:cx6="http://schemas.microsoft.com/office/drawing/2016/5/12/chartex" xmlns:cx7="http://schemas.microsoft.com/office/drawing/2016/5/13/chartex" xmlns:cx8="http://schemas.microsoft.com/office/drawing/2016/5/14/chartex" xmlns:mc="http://schemas.openxmlformats.org/markup-compatibility/2006" xmlns:aink="http://schemas.microsoft.com/office/drawing/2016/ink" xmlns:am3d="http://schemas.microsoft.com/office/drawing/2017/model3d" xmlns:o="urn:schemas-microsoft-com:office:office" xmlns:r="http://schemas.openxmlformats.org/officeDocument/2006/relationships" xmlns:m="http://schemas.openxmlformats.org/officeDocument/2006/math" xmlns:v="urn:schemas-microsoft-com:vml" xmlns:wp14="http://schemas.microsoft.com/office/word/2010/wordprocessingDrawing" xmlns:wp="http://schemas.openxmlformats.org/drawingml/2006/wordprocessingDrawing" xmlns:w10="urn:schemas-microsoft-com:office:word" xmlns:w="http://schemas.openxmlformats.org/wordprocessingml/2006/main" xmlns:w14="http://schemas.microsoft.com/office/word/2010/wordml" xmlns:w15="http://schemas.microsoft.com/office/word/2012/wordml" xmlns:w16cex="http://schemas.microsoft.com/office/word/2018/wordml/cex" xmlns:w16cid="http://schemas.microsoft.com/office/word/2016/wordml/cid" xmlns:w16="http://schemas.microsoft.com/office/word/2018/wordml" xmlns:w16se="http://schemas.microsoft.com/office/word/2015/wordml/symex" xmlns:wpg="http://schemas.microsoft.com/office/word/2010/wordprocessingGroup" xmlns:wpi="http://schemas.microsoft.com/office/word/2010/wordprocessingInk" xmlns:wne="http://schemas.microsoft.com/office/word/2006/wordml" xmlns:wps="http://schemas.microsoft.com/office/word/2010/wordprocessingShape" mc:Ignorable="w14 w15 w16se w16cid w16 w16cex wp14">
+<w:hdr xmlns:wpc="http://schemas.microsoft.com/office/word/2010/wordprocessingCanvas" xmlns:cx="http://schemas.microsoft.com/office/drawing/2014/chartex" xmlns:cx1="http://schemas.microsoft.com/office/drawing/2015/9/8/chartex" xmlns:cx2="http://schemas.microsoft.com/office/drawing/2015/10/21/chartex" xmlns:cx3="http://schemas.microsoft.com/office/drawing/2016/5/9/chartex" xmlns:cx4="http://schemas.microsoft.com/office/drawing/2016/5/10/chartex" xmlns:cx5="http://schemas.microsoft.com/office/drawing/2016/5/11/chartex" xmlns:cx6="http://schemas.microsoft.com/office/drawing/2016/5/12/chartex" xmlns:cx7="http://schemas.microsoft.com/office/drawing/2016/5/13/chartex" xmlns:cx8="http://schemas.microsoft.com/office/drawing/2016/5/14/chartex" xmlns:mc="http://schemas.openxmlformats.org/markup-compatibility/2006" xmlns:aink="http://schemas.microsoft.com/office/drawing/2016/ink" xmlns:am3d="http://schemas.microsoft.com/office/drawing/2017/model3d" xmlns:o="urn:schemas-microsoft-com:office:office" xmlns:oel="http://schemas.microsoft.com/office/2019/extlst" xmlns:r="http://schemas.openxmlformats.org/officeDocument/2006/relationships" xmlns:m="http://schemas.openxmlformats.org/officeDocument/2006/math" xmlns:v="urn:schemas-microsoft-com:vml" xmlns:wp14="http://schemas.microsoft.com/office/word/2010/wordprocessingDrawing" xmlns:wp="http://schemas.openxmlformats.org/drawingml/2006/wordprocessingDrawing" xmlns:w10="urn:schemas-microsoft-com:office:word" xmlns:w="http://schemas.openxmlformats.org/wordprocessingml/2006/main" xmlns:w14="http://schemas.microsoft.com/office/word/2010/wordml" xmlns:w15="http://schemas.microsoft.com/office/word/2012/wordml" xmlns:w16cex="http://schemas.microsoft.com/office/word/2018/wordml/cex" xmlns:w16cid="http://schemas.microsoft.com/office/word/2016/wordml/cid" xmlns:w16="http://schemas.microsoft.com/office/word/2018/wordml" xmlns:w16du="http://schemas.microsoft.com/office/word/2023/wordml/word16du" xmlns:w16sdtdh="http://schemas.microsoft.com/office/word/2020/wordml/sdtdatahash" xmlns:w16se="http://schemas.microsoft.com/office/word/2015/wordml/symex" xmlns:wpg="http://schemas.microsoft.com/office/word/2010/wordprocessingGroup" xmlns:wpi="http://schemas.microsoft.com/office/word/2010/wordprocessingInk" xmlns:wne="http://schemas.microsoft.com/office/word/2006/wordml" xmlns:wps="http://schemas.microsoft.com/office/word/2010/wordprocessingShape" mc:Ignorable="w14 w15 w16se w16cid w16 w16cex w16sdtdh wp14">
   <w:p>
     <w:pPr>
       <w:pStyle w:val="Encabezado"/>
@@ -3876,7 +3896,7 @@
             </wp:anchor>
           </w:drawing>
         </mc:Choice>
-        <mc:Fallback xmlns:oel="http://schemas.microsoft.com/office/2019/extlst" xmlns:w16du="http://schemas.microsoft.com/office/word/2023/wordml/word16du" xmlns:w16sdtdh="http://schemas.microsoft.com/office/word/2020/wordml/sdtdatahash">
+        <mc:Fallback>
           <w:pict>
             <v:line w14:anchorId="5AB7658D" id="2 Conector recto" o:spid="_x0000_s1026" style="position:absolute;z-index:251663360;visibility:visible;mso-wrap-style:square;mso-wrap-distance-left:9pt;mso-wrap-distance-top:0;mso-wrap-distance-right:9pt;mso-wrap-distance-bottom:0;mso-position-horizontal:absolute;mso-position-horizontal-relative:text;mso-position-vertical:absolute;mso-position-vertical-relative:text" from="-.6pt,44.85pt" to="459.75pt,44.85pt" o:gfxdata="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" strokecolor="#4579b8 [3044]"/>
           </w:pict>
@@ -4071,7 +4091,7 @@
 </file>
 
 <file path=word/numbering.xml><?xml version="1.0" encoding="utf-8"?>
-<w:numbering xmlns:wpc="http://schemas.microsoft.com/office/word/2010/wordprocessingCanvas" xmlns:cx="http://schemas.microsoft.com/office/drawing/2014/chartex" xmlns:cx1="http://schemas.microsoft.com/office/drawing/2015/9/8/chartex" xmlns:cx2="http://schemas.microsoft.com/office/drawing/2015/10/21/chartex" xmlns:cx3="http://schemas.microsoft.com/office/drawing/2016/5/9/chartex" xmlns:cx4="http://schemas.microsoft.com/office/drawing/2016/5/10/chartex" xmlns:cx5="http://schemas.microsoft.com/office/drawing/2016/5/11/chartex" xmlns:cx6="http://schemas.microsoft.com/office/drawing/2016/5/12/chartex" xmlns:cx7="http://schemas.microsoft.com/office/drawing/2016/5/13/chartex" xmlns:cx8="http://schemas.microsoft.com/office/drawing/2016/5/14/chartex" xmlns:mc="http://schemas.openxmlformats.org/markup-compatibility/2006" xmlns:aink="http://schemas.microsoft.com/office/drawing/2016/ink" xmlns:am3d="http://schemas.microsoft.com/office/drawing/2017/model3d" xmlns:o="urn:schemas-microsoft-com:office:office" xmlns:r="http://schemas.openxmlformats.org/officeDocument/2006/relationships" xmlns:m="http://schemas.openxmlformats.org/officeDocument/2006/math" xmlns:v="urn:schemas-microsoft-com:vml" xmlns:wp14="http://schemas.microsoft.com/office/word/2010/wordprocessingDrawing" xmlns:wp="http://schemas.openxmlformats.org/drawingml/2006/wordprocessingDrawing" xmlns:w10="urn:schemas-microsoft-com:office:word" xmlns:w="http://schemas.openxmlformats.org/wordprocessingml/2006/main" xmlns:w14="http://schemas.microsoft.com/office/word/2010/wordml" xmlns:w15="http://schemas.microsoft.com/office/word/2012/wordml" xmlns:w16cex="http://schemas.microsoft.com/office/word/2018/wordml/cex" xmlns:w16cid="http://schemas.microsoft.com/office/word/2016/wordml/cid" xmlns:w16="http://schemas.microsoft.com/office/word/2018/wordml" xmlns:w16se="http://schemas.microsoft.com/office/word/2015/wordml/symex" xmlns:wpg="http://schemas.microsoft.com/office/word/2010/wordprocessingGroup" xmlns:wpi="http://schemas.microsoft.com/office/word/2010/wordprocessingInk" xmlns:wne="http://schemas.microsoft.com/office/word/2006/wordml" xmlns:wps="http://schemas.microsoft.com/office/word/2010/wordprocessingShape" mc:Ignorable="w14 w15 w16se w16cid w16 w16cex wp14">
+<w:numbering xmlns:wpc="http://schemas.microsoft.com/office/word/2010/wordprocessingCanvas" xmlns:cx="http://schemas.microsoft.com/office/drawing/2014/chartex" xmlns:cx1="http://schemas.microsoft.com/office/drawing/2015/9/8/chartex" xmlns:cx2="http://schemas.microsoft.com/office/drawing/2015/10/21/chartex" xmlns:cx3="http://schemas.microsoft.com/office/drawing/2016/5/9/chartex" xmlns:cx4="http://schemas.microsoft.com/office/drawing/2016/5/10/chartex" xmlns:cx5="http://schemas.microsoft.com/office/drawing/2016/5/11/chartex" xmlns:cx6="http://schemas.microsoft.com/office/drawing/2016/5/12/chartex" xmlns:cx7="http://schemas.microsoft.com/office/drawing/2016/5/13/chartex" xmlns:cx8="http://schemas.microsoft.com/office/drawing/2016/5/14/chartex" xmlns:mc="http://schemas.openxmlformats.org/markup-compatibility/2006" xmlns:aink="http://schemas.microsoft.com/office/drawing/2016/ink" xmlns:am3d="http://schemas.microsoft.com/office/drawing/2017/model3d" xmlns:o="urn:schemas-microsoft-com:office:office" xmlns:oel="http://schemas.microsoft.com/office/2019/extlst" xmlns:r="http://schemas.openxmlformats.org/officeDocument/2006/relationships" xmlns:m="http://schemas.openxmlformats.org/officeDocument/2006/math" xmlns:v="urn:schemas-microsoft-com:vml" xmlns:wp14="http://schemas.microsoft.com/office/word/2010/wordprocessingDrawing" xmlns:wp="http://schemas.openxmlformats.org/drawingml/2006/wordprocessingDrawing" xmlns:w10="urn:schemas-microsoft-com:office:word" xmlns:w="http://schemas.openxmlformats.org/wordprocessingml/2006/main" xmlns:w14="http://schemas.microsoft.com/office/word/2010/wordml" xmlns:w15="http://schemas.microsoft.com/office/word/2012/wordml" xmlns:w16cex="http://schemas.microsoft.com/office/word/2018/wordml/cex" xmlns:w16cid="http://schemas.microsoft.com/office/word/2016/wordml/cid" xmlns:w16="http://schemas.microsoft.com/office/word/2018/wordml" xmlns:w16du="http://schemas.microsoft.com/office/word/2023/wordml/word16du" xmlns:w16sdtdh="http://schemas.microsoft.com/office/word/2020/wordml/sdtdatahash" xmlns:w16se="http://schemas.microsoft.com/office/word/2015/wordml/symex" xmlns:wpg="http://schemas.microsoft.com/office/word/2010/wordprocessingGroup" xmlns:wpi="http://schemas.microsoft.com/office/word/2010/wordprocessingInk" xmlns:wne="http://schemas.microsoft.com/office/word/2006/wordml" xmlns:wps="http://schemas.microsoft.com/office/word/2010/wordprocessingShape" mc:Ignorable="w14 w15 w16se w16cid w16 w16cex w16sdtdh wp14">
   <w:abstractNum w:abstractNumId="0" w15:restartNumberingAfterBreak="0">
     <w:nsid w:val="0A2979B2"/>
     <w:multiLevelType w:val="hybridMultilevel"/>
@@ -4837,32 +4857,147 @@
       </w:rPr>
     </w:lvl>
   </w:abstractNum>
-  <w:num w:numId="1">
+  <w:abstractNum w:abstractNumId="7" w15:restartNumberingAfterBreak="0">
+    <w:nsid w:val="7B971C54"/>
+    <w:multiLevelType w:val="hybridMultilevel"/>
+    <w:tmpl w:val="5C8E1DDA"/>
+    <w:lvl w:ilvl="0" w:tplc="5234FD3A">
+      <w:numFmt w:val="bullet"/>
+      <w:lvlText w:val="-"/>
+      <w:lvlJc w:val="left"/>
+      <w:pPr>
+        <w:ind w:left="420" w:hanging="360"/>
+      </w:pPr>
+      <w:rPr>
+        <w:rFonts w:ascii="Trebuchet MS" w:eastAsia="Times New Roman" w:hAnsi="Trebuchet MS" w:cs="Arial" w:hint="default"/>
+      </w:rPr>
+    </w:lvl>
+    <w:lvl w:ilvl="1" w:tplc="0C0A0003" w:tentative="1">
+      <w:start w:val="1"/>
+      <w:numFmt w:val="bullet"/>
+      <w:lvlText w:val="o"/>
+      <w:lvlJc w:val="left"/>
+      <w:pPr>
+        <w:ind w:left="1140" w:hanging="360"/>
+      </w:pPr>
+      <w:rPr>
+        <w:rFonts w:ascii="Courier New" w:hAnsi="Courier New" w:cs="Courier New" w:hint="default"/>
+      </w:rPr>
+    </w:lvl>
+    <w:lvl w:ilvl="2" w:tplc="0C0A0005" w:tentative="1">
+      <w:start w:val="1"/>
+      <w:numFmt w:val="bullet"/>
+      <w:lvlText w:val=""/>
+      <w:lvlJc w:val="left"/>
+      <w:pPr>
+        <w:ind w:left="1860" w:hanging="360"/>
+      </w:pPr>
+      <w:rPr>
+        <w:rFonts w:ascii="Wingdings" w:hAnsi="Wingdings" w:hint="default"/>
+      </w:rPr>
+    </w:lvl>
+    <w:lvl w:ilvl="3" w:tplc="0C0A0001" w:tentative="1">
+      <w:start w:val="1"/>
+      <w:numFmt w:val="bullet"/>
+      <w:lvlText w:val=""/>
+      <w:lvlJc w:val="left"/>
+      <w:pPr>
+        <w:ind w:left="2580" w:hanging="360"/>
+      </w:pPr>
+      <w:rPr>
+        <w:rFonts w:ascii="Symbol" w:hAnsi="Symbol" w:hint="default"/>
+      </w:rPr>
+    </w:lvl>
+    <w:lvl w:ilvl="4" w:tplc="0C0A0003" w:tentative="1">
+      <w:start w:val="1"/>
+      <w:numFmt w:val="bullet"/>
+      <w:lvlText w:val="o"/>
+      <w:lvlJc w:val="left"/>
+      <w:pPr>
+        <w:ind w:left="3300" w:hanging="360"/>
+      </w:pPr>
+      <w:rPr>
+        <w:rFonts w:ascii="Courier New" w:hAnsi="Courier New" w:cs="Courier New" w:hint="default"/>
+      </w:rPr>
+    </w:lvl>
+    <w:lvl w:ilvl="5" w:tplc="0C0A0005" w:tentative="1">
+      <w:start w:val="1"/>
+      <w:numFmt w:val="bullet"/>
+      <w:lvlText w:val=""/>
+      <w:lvlJc w:val="left"/>
+      <w:pPr>
+        <w:ind w:left="4020" w:hanging="360"/>
+      </w:pPr>
+      <w:rPr>
+        <w:rFonts w:ascii="Wingdings" w:hAnsi="Wingdings" w:hint="default"/>
+      </w:rPr>
+    </w:lvl>
+    <w:lvl w:ilvl="6" w:tplc="0C0A0001" w:tentative="1">
+      <w:start w:val="1"/>
+      <w:numFmt w:val="bullet"/>
+      <w:lvlText w:val=""/>
+      <w:lvlJc w:val="left"/>
+      <w:pPr>
+        <w:ind w:left="4740" w:hanging="360"/>
+      </w:pPr>
+      <w:rPr>
+        <w:rFonts w:ascii="Symbol" w:hAnsi="Symbol" w:hint="default"/>
+      </w:rPr>
+    </w:lvl>
+    <w:lvl w:ilvl="7" w:tplc="0C0A0003" w:tentative="1">
+      <w:start w:val="1"/>
+      <w:numFmt w:val="bullet"/>
+      <w:lvlText w:val="o"/>
+      <w:lvlJc w:val="left"/>
+      <w:pPr>
+        <w:ind w:left="5460" w:hanging="360"/>
+      </w:pPr>
+      <w:rPr>
+        <w:rFonts w:ascii="Courier New" w:hAnsi="Courier New" w:cs="Courier New" w:hint="default"/>
+      </w:rPr>
+    </w:lvl>
+    <w:lvl w:ilvl="8" w:tplc="0C0A0005" w:tentative="1">
+      <w:start w:val="1"/>
+      <w:numFmt w:val="bullet"/>
+      <w:lvlText w:val=""/>
+      <w:lvlJc w:val="left"/>
+      <w:pPr>
+        <w:ind w:left="6180" w:hanging="360"/>
+      </w:pPr>
+      <w:rPr>
+        <w:rFonts w:ascii="Wingdings" w:hAnsi="Wingdings" w:hint="default"/>
+      </w:rPr>
+    </w:lvl>
+  </w:abstractNum>
+  <w:num w:numId="1" w16cid:durableId="852259482">
     <w:abstractNumId w:val="5"/>
   </w:num>
-  <w:num w:numId="2">
+  <w:num w:numId="2" w16cid:durableId="1436825297">
     <w:abstractNumId w:val="2"/>
   </w:num>
-  <w:num w:numId="3">
+  <w:num w:numId="3" w16cid:durableId="913122607">
     <w:abstractNumId w:val="4"/>
   </w:num>
-  <w:num w:numId="4">
+  <w:num w:numId="4" w16cid:durableId="1438989104">
     <w:abstractNumId w:val="3"/>
   </w:num>
-  <w:num w:numId="5">
+  <w:num w:numId="5" w16cid:durableId="510531974">
     <w:abstractNumId w:val="6"/>
   </w:num>
-  <w:num w:numId="6">
+  <w:num w:numId="6" w16cid:durableId="364410468">
     <w:abstractNumId w:val="0"/>
   </w:num>
-  <w:num w:numId="7">
+  <w:num w:numId="7" w16cid:durableId="503785732">
     <w:abstractNumId w:val="1"/>
+  </w:num>
+  <w:num w:numId="8" w16cid:durableId="1554927862">
+    <w:abstractNumId w:val="7"/>
   </w:num>
 </w:numbering>
 </file>
 
 <file path=word/styles.xml><?xml version="1.0" encoding="utf-8"?>
-<w:styles xmlns:mc="http://schemas.openxmlformats.org/markup-compatibility/2006" xmlns:r="http://schemas.openxmlformats.org/officeDocument/2006/relationships" xmlns:w="http://schemas.openxmlformats.org/wordprocessingml/2006/main" xmlns:w14="http://schemas.microsoft.com/office/word/2010/wordml" xmlns:w15="http://schemas.microsoft.com/office/word/2012/wordml" xmlns:w16cex="http://schemas.microsoft.com/office/word/2018/wordml/cex" xmlns:w16cid="http://schemas.microsoft.com/office/word/2016/wordml/cid" xmlns:w16="http://schemas.microsoft.com/office/word/2018/wordml" xmlns:w16se="http://schemas.microsoft.com/office/word/2015/wordml/symex" mc:Ignorable="w14 w15 w16se w16cid w16 w16cex">
+<w:styles xmlns:mc="http://schemas.openxmlformats.org/markup-compatibility/2006" xmlns:r="http://schemas.openxmlformats.org/officeDocument/2006/relationships" xmlns:w="http://schemas.openxmlformats.org/wordprocessingml/2006/main" xmlns:w14="http://schemas.microsoft.com/office/word/2010/wordml" xmlns:w15="http://schemas.microsoft.com/office/word/2012/wordml" xmlns:w16cex="http://schemas.microsoft.com/office/word/2018/wordml/cex" xmlns:w16cid="http://schemas.microsoft.com/office/word/2016/wordml/cid" xmlns:w16="http://schemas.microsoft.com/office/word/2018/wordml" xmlns:w16sdtdh="http://schemas.microsoft.com/office/word/2020/wordml/sdtdatahash" xmlns:w16se="http://schemas.microsoft.com/office/word/2015/wordml/symex" mc:Ignorable="w14 w15 w16se w16cid w16 w16cex w16sdtdh">
   <w:docDefaults>
     <w:rPrDefault>
       <w:rPr>
@@ -5572,7 +5707,7 @@
 </file>
 
 <file path=word/glossary/document.xml><?xml version="1.0" encoding="utf-8"?>
-<w:glossaryDocument xmlns:wpc="http://schemas.microsoft.com/office/word/2010/wordprocessingCanvas" xmlns:cx="http://schemas.microsoft.com/office/drawing/2014/chartex" xmlns:cx1="http://schemas.microsoft.com/office/drawing/2015/9/8/chartex" xmlns:cx2="http://schemas.microsoft.com/office/drawing/2015/10/21/chartex" xmlns:cx3="http://schemas.microsoft.com/office/drawing/2016/5/9/chartex" xmlns:cx4="http://schemas.microsoft.com/office/drawing/2016/5/10/chartex" xmlns:cx5="http://schemas.microsoft.com/office/drawing/2016/5/11/chartex" xmlns:cx6="http://schemas.microsoft.com/office/drawing/2016/5/12/chartex" xmlns:cx7="http://schemas.microsoft.com/office/drawing/2016/5/13/chartex" xmlns:cx8="http://schemas.microsoft.com/office/drawing/2016/5/14/chartex" xmlns:mc="http://schemas.openxmlformats.org/markup-compatibility/2006" xmlns:aink="http://schemas.microsoft.com/office/drawing/2016/ink" xmlns:am3d="http://schemas.microsoft.com/office/drawing/2017/model3d" xmlns:o="urn:schemas-microsoft-com:office:office" xmlns:r="http://schemas.openxmlformats.org/officeDocument/2006/relationships" xmlns:m="http://schemas.openxmlformats.org/officeDocument/2006/math" xmlns:v="urn:schemas-microsoft-com:vml" xmlns:wp14="http://schemas.microsoft.com/office/word/2010/wordprocessingDrawing" xmlns:wp="http://schemas.openxmlformats.org/drawingml/2006/wordprocessingDrawing" xmlns:w10="urn:schemas-microsoft-com:office:word" xmlns:w="http://schemas.openxmlformats.org/wordprocessingml/2006/main" xmlns:w14="http://schemas.microsoft.com/office/word/2010/wordml" xmlns:w15="http://schemas.microsoft.com/office/word/2012/wordml" xmlns:w16cex="http://schemas.microsoft.com/office/word/2018/wordml/cex" xmlns:w16cid="http://schemas.microsoft.com/office/word/2016/wordml/cid" xmlns:w16="http://schemas.microsoft.com/office/word/2018/wordml" xmlns:w16se="http://schemas.microsoft.com/office/word/2015/wordml/symex" xmlns:wpg="http://schemas.microsoft.com/office/word/2010/wordprocessingGroup" xmlns:wpi="http://schemas.microsoft.com/office/word/2010/wordprocessingInk" xmlns:wne="http://schemas.microsoft.com/office/word/2006/wordml" xmlns:wps="http://schemas.microsoft.com/office/word/2010/wordprocessingShape" mc:Ignorable="w14 w15 w16se w16cid w16 w16cex wp14">
+<w:glossaryDocument xmlns:wpc="http://schemas.microsoft.com/office/word/2010/wordprocessingCanvas" xmlns:cx="http://schemas.microsoft.com/office/drawing/2014/chartex" xmlns:cx1="http://schemas.microsoft.com/office/drawing/2015/9/8/chartex" xmlns:cx2="http://schemas.microsoft.com/office/drawing/2015/10/21/chartex" xmlns:cx3="http://schemas.microsoft.com/office/drawing/2016/5/9/chartex" xmlns:cx4="http://schemas.microsoft.com/office/drawing/2016/5/10/chartex" xmlns:cx5="http://schemas.microsoft.com/office/drawing/2016/5/11/chartex" xmlns:cx6="http://schemas.microsoft.com/office/drawing/2016/5/12/chartex" xmlns:cx7="http://schemas.microsoft.com/office/drawing/2016/5/13/chartex" xmlns:cx8="http://schemas.microsoft.com/office/drawing/2016/5/14/chartex" xmlns:mc="http://schemas.openxmlformats.org/markup-compatibility/2006" xmlns:aink="http://schemas.microsoft.com/office/drawing/2016/ink" xmlns:am3d="http://schemas.microsoft.com/office/drawing/2017/model3d" xmlns:o="urn:schemas-microsoft-com:office:office" xmlns:oel="http://schemas.microsoft.com/office/2019/extlst" xmlns:r="http://schemas.openxmlformats.org/officeDocument/2006/relationships" xmlns:m="http://schemas.openxmlformats.org/officeDocument/2006/math" xmlns:v="urn:schemas-microsoft-com:vml" xmlns:wp14="http://schemas.microsoft.com/office/word/2010/wordprocessingDrawing" xmlns:wp="http://schemas.openxmlformats.org/drawingml/2006/wordprocessingDrawing" xmlns:w10="urn:schemas-microsoft-com:office:word" xmlns:w="http://schemas.openxmlformats.org/wordprocessingml/2006/main" xmlns:w14="http://schemas.microsoft.com/office/word/2010/wordml" xmlns:w15="http://schemas.microsoft.com/office/word/2012/wordml" xmlns:w16cex="http://schemas.microsoft.com/office/word/2018/wordml/cex" xmlns:w16cid="http://schemas.microsoft.com/office/word/2016/wordml/cid" xmlns:w16="http://schemas.microsoft.com/office/word/2018/wordml" xmlns:w16du="http://schemas.microsoft.com/office/word/2023/wordml/word16du" xmlns:w16sdtdh="http://schemas.microsoft.com/office/word/2020/wordml/sdtdatahash" xmlns:w16se="http://schemas.microsoft.com/office/word/2015/wordml/symex" xmlns:wpg="http://schemas.microsoft.com/office/word/2010/wordprocessingGroup" xmlns:wpi="http://schemas.microsoft.com/office/word/2010/wordprocessingInk" xmlns:wne="http://schemas.microsoft.com/office/word/2006/wordml" xmlns:wps="http://schemas.microsoft.com/office/word/2010/wordprocessingShape" mc:Ignorable="w14 w15 w16se w16cid w16 w16cex w16sdtdh wp14">
   <w:docParts>
     <w:docPart>
       <w:docPartPr>
@@ -5637,7 +5772,7 @@
 </file>
 
 <file path=word/glossary/fontTable.xml><?xml version="1.0" encoding="utf-8"?>
-<w:fonts xmlns:mc="http://schemas.openxmlformats.org/markup-compatibility/2006" xmlns:r="http://schemas.openxmlformats.org/officeDocument/2006/relationships" xmlns:w="http://schemas.openxmlformats.org/wordprocessingml/2006/main" xmlns:w14="http://schemas.microsoft.com/office/word/2010/wordml" xmlns:w15="http://schemas.microsoft.com/office/word/2012/wordml" xmlns:w16cex="http://schemas.microsoft.com/office/word/2018/wordml/cex" xmlns:w16cid="http://schemas.microsoft.com/office/word/2016/wordml/cid" xmlns:w16="http://schemas.microsoft.com/office/word/2018/wordml" xmlns:w16se="http://schemas.microsoft.com/office/word/2015/wordml/symex" mc:Ignorable="w14 w15 w16se w16cid w16 w16cex">
+<w:fonts xmlns:mc="http://schemas.openxmlformats.org/markup-compatibility/2006" xmlns:r="http://schemas.openxmlformats.org/officeDocument/2006/relationships" xmlns:w="http://schemas.openxmlformats.org/wordprocessingml/2006/main" xmlns:w14="http://schemas.microsoft.com/office/word/2010/wordml" xmlns:w15="http://schemas.microsoft.com/office/word/2012/wordml" xmlns:w16cex="http://schemas.microsoft.com/office/word/2018/wordml/cex" xmlns:w16cid="http://schemas.microsoft.com/office/word/2016/wordml/cid" xmlns:w16="http://schemas.microsoft.com/office/word/2018/wordml" xmlns:w16sdtdh="http://schemas.microsoft.com/office/word/2020/wordml/sdtdatahash" xmlns:w16se="http://schemas.microsoft.com/office/word/2015/wordml/symex" mc:Ignorable="w14 w15 w16se w16cid w16 w16cex w16sdtdh">
   <w:font w:name="Symbol">
     <w:panose1 w:val="05050102010706020507"/>
     <w:charset w:val="02"/>
@@ -5685,7 +5820,7 @@
     <w:charset w:val="00"/>
     <w:family w:val="swiss"/>
     <w:pitch w:val="variable"/>
-    <w:sig w:usb0="E4002EFF" w:usb1="C000247B" w:usb2="00000009" w:usb3="00000000" w:csb0="000001FF" w:csb1="00000000"/>
+    <w:sig w:usb0="E4002EFF" w:usb1="C200247B" w:usb2="00000009" w:usb3="00000000" w:csb0="000001FF" w:csb1="00000000"/>
   </w:font>
   <w:font w:name="Cambria">
     <w:panose1 w:val="02040503050406030204"/>
@@ -5706,13 +5841,13 @@
     <w:charset w:val="00"/>
     <w:family w:val="swiss"/>
     <w:pitch w:val="variable"/>
-    <w:sig w:usb0="E4002EFF" w:usb1="C000247B" w:usb2="00000009" w:usb3="00000000" w:csb0="000001FF" w:csb1="00000000"/>
+    <w:sig w:usb0="E4002EFF" w:usb1="C200247B" w:usb2="00000009" w:usb3="00000000" w:csb0="000001FF" w:csb1="00000000"/>
   </w:font>
 </w:fonts>
 </file>
 
 <file path=word/glossary/settings.xml><?xml version="1.0" encoding="utf-8"?>
-<w:settings xmlns:mc="http://schemas.openxmlformats.org/markup-compatibility/2006" xmlns:o="urn:schemas-microsoft-com:office:office" xmlns:r="http://schemas.openxmlformats.org/officeDocument/2006/relationships" xmlns:m="http://schemas.openxmlformats.org/officeDocument/2006/math" xmlns:v="urn:schemas-microsoft-com:vml" xmlns:w10="urn:schemas-microsoft-com:office:word" xmlns:w="http://schemas.openxmlformats.org/wordprocessingml/2006/main" xmlns:w14="http://schemas.microsoft.com/office/word/2010/wordml" xmlns:w15="http://schemas.microsoft.com/office/word/2012/wordml" xmlns:w16cex="http://schemas.microsoft.com/office/word/2018/wordml/cex" xmlns:w16cid="http://schemas.microsoft.com/office/word/2016/wordml/cid" xmlns:w16="http://schemas.microsoft.com/office/word/2018/wordml" xmlns:w16se="http://schemas.microsoft.com/office/word/2015/wordml/symex" xmlns:sl="http://schemas.openxmlformats.org/schemaLibrary/2006/main" mc:Ignorable="w14 w15 w16se w16cid w16 w16cex">
+<w:settings xmlns:mc="http://schemas.openxmlformats.org/markup-compatibility/2006" xmlns:o="urn:schemas-microsoft-com:office:office" xmlns:r="http://schemas.openxmlformats.org/officeDocument/2006/relationships" xmlns:m="http://schemas.openxmlformats.org/officeDocument/2006/math" xmlns:v="urn:schemas-microsoft-com:vml" xmlns:w10="urn:schemas-microsoft-com:office:word" xmlns:w="http://schemas.openxmlformats.org/wordprocessingml/2006/main" xmlns:w14="http://schemas.microsoft.com/office/word/2010/wordml" xmlns:w15="http://schemas.microsoft.com/office/word/2012/wordml" xmlns:w16cex="http://schemas.microsoft.com/office/word/2018/wordml/cex" xmlns:w16cid="http://schemas.microsoft.com/office/word/2016/wordml/cid" xmlns:w16="http://schemas.microsoft.com/office/word/2018/wordml" xmlns:w16sdtdh="http://schemas.microsoft.com/office/word/2020/wordml/sdtdatahash" xmlns:w16se="http://schemas.microsoft.com/office/word/2015/wordml/symex" xmlns:sl="http://schemas.openxmlformats.org/schemaLibrary/2006/main" mc:Ignorable="w14 w15 w16se w16cid w16 w16cex w16sdtdh">
   <w:view w:val="normal"/>
   <w:revisionView w:markup="0" w:comments="0" w:insDel="0" w:formatting="0" w:inkAnnotations="0"/>
   <w:defaultTabStop w:val="708"/>
@@ -5728,6 +5863,7 @@
   </w:compat>
   <w:rsids>
     <w:rsidRoot w:val="00480F7C"/>
+    <w:rsid w:val="0006186B"/>
     <w:rsid w:val="001518D7"/>
     <w:rsid w:val="001C3BAD"/>
     <w:rsid w:val="00222A09"/>
@@ -5773,7 +5909,7 @@
 </file>
 
 <file path=word/glossary/styles.xml><?xml version="1.0" encoding="utf-8"?>
-<w:styles xmlns:mc="http://schemas.openxmlformats.org/markup-compatibility/2006" xmlns:r="http://schemas.openxmlformats.org/officeDocument/2006/relationships" xmlns:w="http://schemas.openxmlformats.org/wordprocessingml/2006/main" xmlns:w14="http://schemas.microsoft.com/office/word/2010/wordml" xmlns:w15="http://schemas.microsoft.com/office/word/2012/wordml" xmlns:w16cex="http://schemas.microsoft.com/office/word/2018/wordml/cex" xmlns:w16cid="http://schemas.microsoft.com/office/word/2016/wordml/cid" xmlns:w16="http://schemas.microsoft.com/office/word/2018/wordml" xmlns:w16se="http://schemas.microsoft.com/office/word/2015/wordml/symex" mc:Ignorable="w14 w15 w16se w16cid w16 w16cex">
+<w:styles xmlns:mc="http://schemas.openxmlformats.org/markup-compatibility/2006" xmlns:r="http://schemas.openxmlformats.org/officeDocument/2006/relationships" xmlns:w="http://schemas.openxmlformats.org/wordprocessingml/2006/main" xmlns:w14="http://schemas.microsoft.com/office/word/2010/wordml" xmlns:w15="http://schemas.microsoft.com/office/word/2012/wordml" xmlns:w16cex="http://schemas.microsoft.com/office/word/2018/wordml/cex" xmlns:w16cid="http://schemas.microsoft.com/office/word/2016/wordml/cid" xmlns:w16="http://schemas.microsoft.com/office/word/2018/wordml" xmlns:w16sdtdh="http://schemas.microsoft.com/office/word/2020/wordml/sdtdatahash" xmlns:w16se="http://schemas.microsoft.com/office/word/2015/wordml/symex" mc:Ignorable="w14 w15 w16se w16cid w16 w16cex w16sdtdh">
   <w:docDefaults>
     <w:rPrDefault>
       <w:rPr>
@@ -6220,7 +6356,7 @@
 </file>
 
 <file path=word/glossary/webSettings.xml><?xml version="1.0" encoding="utf-8"?>
-<w:webSettings xmlns:mc="http://schemas.openxmlformats.org/markup-compatibility/2006" xmlns:r="http://schemas.openxmlformats.org/officeDocument/2006/relationships" xmlns:w="http://schemas.openxmlformats.org/wordprocessingml/2006/main" xmlns:w14="http://schemas.microsoft.com/office/word/2010/wordml" xmlns:w15="http://schemas.microsoft.com/office/word/2012/wordml" xmlns:w16cex="http://schemas.microsoft.com/office/word/2018/wordml/cex" xmlns:w16cid="http://schemas.microsoft.com/office/word/2016/wordml/cid" xmlns:w16="http://schemas.microsoft.com/office/word/2018/wordml" xmlns:w16se="http://schemas.microsoft.com/office/word/2015/wordml/symex" mc:Ignorable="w14 w15 w16se w16cid w16 w16cex">
+<w:webSettings xmlns:mc="http://schemas.openxmlformats.org/markup-compatibility/2006" xmlns:r="http://schemas.openxmlformats.org/officeDocument/2006/relationships" xmlns:w="http://schemas.openxmlformats.org/wordprocessingml/2006/main" xmlns:w14="http://schemas.microsoft.com/office/word/2010/wordml" xmlns:w15="http://schemas.microsoft.com/office/word/2012/wordml" xmlns:w16cex="http://schemas.microsoft.com/office/word/2018/wordml/cex" xmlns:w16cid="http://schemas.microsoft.com/office/word/2016/wordml/cid" xmlns:w16="http://schemas.microsoft.com/office/word/2018/wordml" xmlns:w16sdtdh="http://schemas.microsoft.com/office/word/2020/wordml/sdtdatahash" xmlns:w16se="http://schemas.microsoft.com/office/word/2015/wordml/symex" mc:Ignorable="w14 w15 w16se w16cid w16 w16cex w16sdtdh">
   <w:optimizeForBrowser/>
   <w:allowPNG/>
 </w:webSettings>

</xml_diff>

<commit_message>
seguimiento y agregado de datos
</commit_message>
<xml_diff>
--- a/6- Ingenieria de producto/6.1 - Análisis/03- Historias de Usuario/Historias de Usuarios/HU-MID-NYA-001-Registar_Notificacionesy_Alertas.docx
+++ b/6- Ingenieria de producto/6.1 - Análisis/03- Historias de Usuario/Historias de Usuarios/HU-MID-NYA-001-Registar_Notificacionesy_Alertas.docx
@@ -572,6 +572,7 @@
           <w:ilvl w:val="0"/>
           <w:numId w:val="8"/>
         </w:numPr>
+        <w:ind w:left="426" w:hanging="366"/>
         <w:rPr>
           <w:rFonts w:cs="Arial"/>
         </w:rPr>
@@ -613,6 +614,12 @@
           <w:rFonts w:cs="Arial"/>
         </w:rPr>
         <w:t xml:space="preserve">   </w:t>
+      </w:r>
+      <w:r>
+        <w:rPr>
+          <w:rFonts w:cs="Arial"/>
+        </w:rPr>
+        <w:t xml:space="preserve">     </w:t>
       </w:r>
       <w:r>
         <w:rPr>
@@ -1042,7 +1049,19 @@
               <w:rPr>
                 <w:rFonts w:cs="Arial"/>
               </w:rPr>
-              <w:t xml:space="preserve">   </w:t>
+              <w:t xml:space="preserve">  </w:t>
+            </w:r>
+            <w:r>
+              <w:rPr>
+                <w:rFonts w:cs="Arial"/>
+              </w:rPr>
+              <w:t>-</w:t>
+            </w:r>
+            <w:r>
+              <w:rPr>
+                <w:rFonts w:cs="Arial"/>
+              </w:rPr>
+              <w:t xml:space="preserve"> </w:t>
             </w:r>
             <w:r>
               <w:rPr>
@@ -1076,7 +1095,19 @@
               <w:rPr>
                 <w:rFonts w:cs="Arial"/>
               </w:rPr>
-              <w:t xml:space="preserve">   F</w:t>
+              <w:t xml:space="preserve">  </w:t>
+            </w:r>
+            <w:r>
+              <w:rPr>
+                <w:rFonts w:cs="Arial"/>
+              </w:rPr>
+              <w:t xml:space="preserve">- </w:t>
+            </w:r>
+            <w:r>
+              <w:rPr>
+                <w:rFonts w:cs="Arial"/>
+              </w:rPr>
+              <w:t>F</w:t>
             </w:r>
             <w:r>
               <w:rPr>
@@ -1116,8 +1147,12 @@
           <w:p>
             <w:pPr>
               <w:pStyle w:val="Prrafodelista"/>
+              <w:numPr>
+                <w:ilvl w:val="0"/>
+                <w:numId w:val="8"/>
+              </w:numPr>
               <w:spacing w:line="360" w:lineRule="auto"/>
-              <w:ind w:left="424" w:firstLine="0"/>
+              <w:ind w:firstLine="201"/>
               <w:rPr>
                 <w:rFonts w:cs="Arial"/>
               </w:rPr>
@@ -1126,7 +1161,7 @@
               <w:rPr>
                 <w:rFonts w:cs="Arial"/>
               </w:rPr>
-              <w:t xml:space="preserve">   </w:t>
+              <w:t xml:space="preserve"> </w:t>
             </w:r>
             <w:r>
               <w:rPr>
@@ -1164,7 +1199,19 @@
               <w:rPr>
                 <w:rFonts w:cs="Arial"/>
               </w:rPr>
-              <w:t xml:space="preserve">   </w:t>
+              <w:t xml:space="preserve">  </w:t>
+            </w:r>
+            <w:r>
+              <w:rPr>
+                <w:rFonts w:cs="Arial"/>
+              </w:rPr>
+              <w:t>-</w:t>
+            </w:r>
+            <w:r>
+              <w:rPr>
+                <w:rFonts w:cs="Arial"/>
+              </w:rPr>
+              <w:t xml:space="preserve"> </w:t>
             </w:r>
             <w:r>
               <w:rPr>
@@ -1208,13 +1255,7 @@
               <w:rPr>
                 <w:rFonts w:cs="Arial"/>
               </w:rPr>
-              <w:t>El sistema deberá avisar al usuario con perfil autorizado de la alerta 5 días hábiles previo a la fecha de vencimiento. E</w:t>
-            </w:r>
-            <w:r>
-              <w:rPr>
-                <w:rFonts w:cs="Arial"/>
-              </w:rPr>
-              <w:t>jemplo “Entidad numero 0000 tiene mandato próximo a vencer</w:t>
+              <w:t>El sistema deberá avisar al usuario con perfil autorizado de la alerta 5 días hábiles previo a la fecha de vencimiento. Ejemplo “Entidad numero 0000 tiene mandato próximo a vencer</w:t>
             </w:r>
           </w:p>
         </w:tc>
@@ -5882,6 +5923,7 @@
     <w:rsid w:val="00AD618B"/>
     <w:rsid w:val="00AF5430"/>
     <w:rsid w:val="00B2107E"/>
+    <w:rsid w:val="00D8562E"/>
     <w:rsid w:val="00DF607B"/>
     <w:rsid w:val="00E0756D"/>
     <w:rsid w:val="00E906AB"/>

</xml_diff>